<commit_message>
edits on TODO 5
</commit_message>
<xml_diff>
--- a/project_05_documentation.docx
+++ b/project_05_documentation.docx
@@ -339,12 +339,14 @@
         <w:p>
           <w:pPr>
             <w:pStyle w:val="TOC1"/>
-            <w:tabs>
-              <w:tab w:val="right" w:leader="dot" w:pos="9350"/>
-            </w:tabs>
             <w:rPr>
-              <w:rFonts w:ascii="DejaVu Sans Mono" w:hAnsi="DejaVu Sans Mono"/>
+              <w:rFonts w:eastAsiaTheme="minorEastAsia" w:cstheme="minorBidi"/>
               <w:noProof/>
+              <w:kern w:val="2"/>
+              <w:sz w:val="22"/>
+              <w:szCs w:val="22"/>
+              <w:lang w:bidi="ar-SA"/>
+              <w14:ligatures w14:val="standardContextual"/>
             </w:rPr>
           </w:pPr>
           <w:r>
@@ -365,21 +367,42 @@
             </w:rPr>
             <w:fldChar w:fldCharType="separate"/>
           </w:r>
-          <w:hyperlink w:anchor="_Toc156699064" w:history="1">
+          <w:hyperlink w:anchor="_Toc156758643" w:history="1">
             <w:r>
               <w:rPr>
                 <w:rStyle w:val="Hyperlink"/>
-                <w:rFonts w:ascii="DejaVu Sans Mono" w:eastAsiaTheme="majorEastAsia" w:hAnsi="DejaVu Sans Mono"/>
+                <w:rFonts w:ascii="Vazirmatn ExtraBold" w:eastAsiaTheme="majorEastAsia" w:hAnsi="Vazirmatn ExtraBold" w:cs="Vazirmatn ExtraBold"/>
                 <w:b/>
                 <w:bCs/>
                 <w:noProof/>
                 <w:rtl/>
               </w:rPr>
-              <w:t>گزارش کار الگوریتم</w:t>
+              <w:t>گزارش کار الگور</w:t>
             </w:r>
             <w:r>
               <w:rPr>
-                <w:rFonts w:ascii="DejaVu Sans Mono" w:hAnsi="DejaVu Sans Mono"/>
+                <w:rStyle w:val="Hyperlink"/>
+                <w:rFonts w:ascii="Vazirmatn ExtraBold" w:eastAsiaTheme="majorEastAsia" w:hAnsi="Vazirmatn ExtraBold" w:cs="Vazirmatn ExtraBold" w:hint="cs"/>
+                <w:b/>
+                <w:bCs/>
+                <w:noProof/>
+                <w:rtl/>
+              </w:rPr>
+              <w:t>ی</w:t>
+            </w:r>
+            <w:r>
+              <w:rPr>
+                <w:rStyle w:val="Hyperlink"/>
+                <w:rFonts w:ascii="Vazirmatn ExtraBold" w:eastAsiaTheme="majorEastAsia" w:hAnsi="Vazirmatn ExtraBold" w:cs="Vazirmatn ExtraBold" w:hint="eastAsia"/>
+                <w:b/>
+                <w:bCs/>
+                <w:noProof/>
+                <w:rtl/>
+              </w:rPr>
+              <w:t>تم</w:t>
+            </w:r>
+            <w:r>
+              <w:rPr>
                 <w:noProof/>
                 <w:webHidden/>
               </w:rPr>
@@ -387,7 +410,6 @@
             </w:r>
             <w:r>
               <w:rPr>
-                <w:rFonts w:ascii="DejaVu Sans Mono" w:hAnsi="DejaVu Sans Mono"/>
                 <w:noProof/>
                 <w:webHidden/>
               </w:rPr>
@@ -395,22 +417,19 @@
             </w:r>
             <w:r>
               <w:rPr>
-                <w:rFonts w:ascii="DejaVu Sans Mono" w:hAnsi="DejaVu Sans Mono"/>
                 <w:noProof/>
                 <w:webHidden/>
               </w:rPr>
-              <w:instrText xml:space="preserve"> PAGEREF _Toc156699064 \h </w:instrText>
+              <w:instrText xml:space="preserve"> PAGEREF _Toc156758643 \h </w:instrText>
             </w:r>
             <w:r>
               <w:rPr>
-                <w:rFonts w:ascii="DejaVu Sans Mono" w:hAnsi="DejaVu Sans Mono"/>
                 <w:noProof/>
                 <w:webHidden/>
               </w:rPr>
             </w:r>
             <w:r>
               <w:rPr>
-                <w:rFonts w:ascii="DejaVu Sans Mono" w:hAnsi="DejaVu Sans Mono"/>
                 <w:noProof/>
                 <w:webHidden/>
               </w:rPr>
@@ -418,16 +437,13 @@
             </w:r>
             <w:r>
               <w:rPr>
-                <w:rFonts w:ascii="DejaVu Sans Mono" w:hAnsi="DejaVu Sans Mono"/>
                 <w:noProof/>
                 <w:webHidden/>
-                <w:rtl/>
               </w:rPr>
               <w:t>3</w:t>
             </w:r>
             <w:r>
               <w:rPr>
-                <w:rFonts w:ascii="DejaVu Sans Mono" w:hAnsi="DejaVu Sans Mono"/>
                 <w:noProof/>
                 <w:webHidden/>
               </w:rPr>
@@ -442,15 +458,20 @@
               <w:tab w:val="right" w:leader="dot" w:pos="9350"/>
             </w:tabs>
             <w:rPr>
-              <w:rFonts w:ascii="DejaVu Sans Mono" w:hAnsi="DejaVu Sans Mono"/>
+              <w:rFonts w:eastAsiaTheme="minorEastAsia" w:cstheme="minorBidi"/>
               <w:noProof/>
+              <w:kern w:val="2"/>
+              <w:sz w:val="22"/>
+              <w:szCs w:val="22"/>
+              <w:lang w:bidi="ar-SA"/>
+              <w14:ligatures w14:val="standardContextual"/>
             </w:rPr>
           </w:pPr>
-          <w:hyperlink w:anchor="_Toc156699065" w:history="1">
+          <w:hyperlink w:anchor="_Toc156758644" w:history="1">
             <w:r>
               <w:rPr>
                 <w:rStyle w:val="Hyperlink"/>
-                <w:rFonts w:ascii="DejaVu Sans Mono" w:hAnsi="DejaVu Sans Mono"/>
+                <w:rFonts w:ascii="Vazirmatn ExtraBold" w:hAnsi="Vazirmatn ExtraBold" w:cs="Vazirmatn ExtraBold"/>
                 <w:noProof/>
                 <w:rtl/>
               </w:rPr>
@@ -458,7 +479,6 @@
             </w:r>
             <w:r>
               <w:rPr>
-                <w:rFonts w:ascii="DejaVu Sans Mono" w:hAnsi="DejaVu Sans Mono"/>
                 <w:noProof/>
                 <w:webHidden/>
               </w:rPr>
@@ -466,7 +486,6 @@
             </w:r>
             <w:r>
               <w:rPr>
-                <w:rFonts w:ascii="DejaVu Sans Mono" w:hAnsi="DejaVu Sans Mono"/>
                 <w:noProof/>
                 <w:webHidden/>
               </w:rPr>
@@ -474,22 +493,19 @@
             </w:r>
             <w:r>
               <w:rPr>
-                <w:rFonts w:ascii="DejaVu Sans Mono" w:hAnsi="DejaVu Sans Mono"/>
                 <w:noProof/>
                 <w:webHidden/>
               </w:rPr>
-              <w:instrText xml:space="preserve"> PAGEREF _Toc156699065 \h </w:instrText>
+              <w:instrText xml:space="preserve"> PAGEREF _Toc156758644 \h </w:instrText>
             </w:r>
             <w:r>
               <w:rPr>
-                <w:rFonts w:ascii="DejaVu Sans Mono" w:hAnsi="DejaVu Sans Mono"/>
                 <w:noProof/>
                 <w:webHidden/>
               </w:rPr>
             </w:r>
             <w:r>
               <w:rPr>
-                <w:rFonts w:ascii="DejaVu Sans Mono" w:hAnsi="DejaVu Sans Mono"/>
                 <w:noProof/>
                 <w:webHidden/>
               </w:rPr>
@@ -497,16 +513,13 @@
             </w:r>
             <w:r>
               <w:rPr>
-                <w:rFonts w:ascii="DejaVu Sans Mono" w:hAnsi="DejaVu Sans Mono"/>
                 <w:noProof/>
                 <w:webHidden/>
-                <w:rtl/>
               </w:rPr>
               <w:t>3</w:t>
             </w:r>
             <w:r>
               <w:rPr>
-                <w:rFonts w:ascii="DejaVu Sans Mono" w:hAnsi="DejaVu Sans Mono"/>
                 <w:noProof/>
                 <w:webHidden/>
               </w:rPr>
@@ -521,15 +534,20 @@
               <w:tab w:val="right" w:leader="dot" w:pos="9350"/>
             </w:tabs>
             <w:rPr>
-              <w:rFonts w:ascii="DejaVu Sans Mono" w:hAnsi="DejaVu Sans Mono"/>
+              <w:rFonts w:eastAsiaTheme="minorEastAsia" w:cstheme="minorBidi"/>
               <w:noProof/>
+              <w:kern w:val="2"/>
+              <w:sz w:val="22"/>
+              <w:szCs w:val="22"/>
+              <w:lang w:bidi="ar-SA"/>
+              <w14:ligatures w14:val="standardContextual"/>
             </w:rPr>
           </w:pPr>
-          <w:hyperlink w:anchor="_Toc156699066" w:history="1">
+          <w:hyperlink w:anchor="_Toc156758645" w:history="1">
             <w:r>
               <w:rPr>
                 <w:rStyle w:val="Hyperlink"/>
-                <w:rFonts w:ascii="DejaVu Sans Mono" w:hAnsi="DejaVu Sans Mono"/>
+                <w:rFonts w:ascii="Vazirmatn ExtraBold" w:hAnsi="Vazirmatn ExtraBold" w:cs="Vazirmatn ExtraBold"/>
                 <w:noProof/>
                 <w:rtl/>
               </w:rPr>
@@ -537,7 +555,6 @@
             </w:r>
             <w:r>
               <w:rPr>
-                <w:rFonts w:ascii="DejaVu Sans Mono" w:hAnsi="DejaVu Sans Mono"/>
                 <w:noProof/>
                 <w:webHidden/>
               </w:rPr>
@@ -545,7 +562,6 @@
             </w:r>
             <w:r>
               <w:rPr>
-                <w:rFonts w:ascii="DejaVu Sans Mono" w:hAnsi="DejaVu Sans Mono"/>
                 <w:noProof/>
                 <w:webHidden/>
               </w:rPr>
@@ -553,22 +569,19 @@
             </w:r>
             <w:r>
               <w:rPr>
-                <w:rFonts w:ascii="DejaVu Sans Mono" w:hAnsi="DejaVu Sans Mono"/>
                 <w:noProof/>
                 <w:webHidden/>
               </w:rPr>
-              <w:instrText xml:space="preserve"> PAGEREF _Toc156699066 \h </w:instrText>
+              <w:instrText xml:space="preserve"> PAGEREF _Toc156758645 \h </w:instrText>
             </w:r>
             <w:r>
               <w:rPr>
-                <w:rFonts w:ascii="DejaVu Sans Mono" w:hAnsi="DejaVu Sans Mono"/>
                 <w:noProof/>
                 <w:webHidden/>
               </w:rPr>
             </w:r>
             <w:r>
               <w:rPr>
-                <w:rFonts w:ascii="DejaVu Sans Mono" w:hAnsi="DejaVu Sans Mono"/>
                 <w:noProof/>
                 <w:webHidden/>
               </w:rPr>
@@ -576,16 +589,13 @@
             </w:r>
             <w:r>
               <w:rPr>
-                <w:rFonts w:ascii="DejaVu Sans Mono" w:hAnsi="DejaVu Sans Mono"/>
                 <w:noProof/>
                 <w:webHidden/>
-                <w:rtl/>
               </w:rPr>
               <w:t>4</w:t>
             </w:r>
             <w:r>
               <w:rPr>
-                <w:rFonts w:ascii="DejaVu Sans Mono" w:hAnsi="DejaVu Sans Mono"/>
                 <w:noProof/>
                 <w:webHidden/>
               </w:rPr>
@@ -600,15 +610,20 @@
               <w:tab w:val="right" w:leader="dot" w:pos="9350"/>
             </w:tabs>
             <w:rPr>
-              <w:rFonts w:ascii="DejaVu Sans Mono" w:hAnsi="DejaVu Sans Mono"/>
+              <w:rFonts w:eastAsiaTheme="minorEastAsia" w:cstheme="minorBidi"/>
               <w:noProof/>
+              <w:kern w:val="2"/>
+              <w:sz w:val="22"/>
+              <w:szCs w:val="22"/>
+              <w:lang w:bidi="ar-SA"/>
+              <w14:ligatures w14:val="standardContextual"/>
             </w:rPr>
           </w:pPr>
-          <w:hyperlink w:anchor="_Toc156699067" w:history="1">
+          <w:hyperlink w:anchor="_Toc156758646" w:history="1">
             <w:r>
               <w:rPr>
                 <w:rStyle w:val="Hyperlink"/>
-                <w:rFonts w:ascii="DejaVu Sans Mono" w:hAnsi="DejaVu Sans Mono"/>
+                <w:rFonts w:ascii="Vazirmatn ExtraBold" w:hAnsi="Vazirmatn ExtraBold" w:cs="Vazirmatn ExtraBold"/>
                 <w:noProof/>
                 <w:rtl/>
               </w:rPr>
@@ -616,7 +631,6 @@
             </w:r>
             <w:r>
               <w:rPr>
-                <w:rFonts w:ascii="DejaVu Sans Mono" w:hAnsi="DejaVu Sans Mono"/>
                 <w:noProof/>
                 <w:webHidden/>
               </w:rPr>
@@ -624,7 +638,6 @@
             </w:r>
             <w:r>
               <w:rPr>
-                <w:rFonts w:ascii="DejaVu Sans Mono" w:hAnsi="DejaVu Sans Mono"/>
                 <w:noProof/>
                 <w:webHidden/>
               </w:rPr>
@@ -632,22 +645,19 @@
             </w:r>
             <w:r>
               <w:rPr>
-                <w:rFonts w:ascii="DejaVu Sans Mono" w:hAnsi="DejaVu Sans Mono"/>
                 <w:noProof/>
                 <w:webHidden/>
               </w:rPr>
-              <w:instrText xml:space="preserve"> PAGEREF _Toc156699067 \h </w:instrText>
+              <w:instrText xml:space="preserve"> PAGEREF _Toc156758646 \h </w:instrText>
             </w:r>
             <w:r>
               <w:rPr>
-                <w:rFonts w:ascii="DejaVu Sans Mono" w:hAnsi="DejaVu Sans Mono"/>
                 <w:noProof/>
                 <w:webHidden/>
               </w:rPr>
             </w:r>
             <w:r>
               <w:rPr>
-                <w:rFonts w:ascii="DejaVu Sans Mono" w:hAnsi="DejaVu Sans Mono"/>
                 <w:noProof/>
                 <w:webHidden/>
               </w:rPr>
@@ -655,16 +665,13 @@
             </w:r>
             <w:r>
               <w:rPr>
-                <w:rFonts w:ascii="DejaVu Sans Mono" w:hAnsi="DejaVu Sans Mono"/>
                 <w:noProof/>
                 <w:webHidden/>
-                <w:rtl/>
               </w:rPr>
               <w:t>5</w:t>
             </w:r>
             <w:r>
               <w:rPr>
-                <w:rFonts w:ascii="DejaVu Sans Mono" w:hAnsi="DejaVu Sans Mono"/>
                 <w:noProof/>
                 <w:webHidden/>
               </w:rPr>
@@ -679,15 +686,20 @@
               <w:tab w:val="right" w:leader="dot" w:pos="9350"/>
             </w:tabs>
             <w:rPr>
-              <w:rFonts w:ascii="DejaVu Sans Mono" w:hAnsi="DejaVu Sans Mono"/>
+              <w:rFonts w:eastAsiaTheme="minorEastAsia" w:cstheme="minorBidi"/>
               <w:noProof/>
+              <w:kern w:val="2"/>
+              <w:sz w:val="22"/>
+              <w:szCs w:val="22"/>
+              <w:lang w:bidi="ar-SA"/>
+              <w14:ligatures w14:val="standardContextual"/>
             </w:rPr>
           </w:pPr>
-          <w:hyperlink w:anchor="_Toc156699068" w:history="1">
+          <w:hyperlink w:anchor="_Toc156758647" w:history="1">
             <w:r>
               <w:rPr>
                 <w:rStyle w:val="Hyperlink"/>
-                <w:rFonts w:ascii="DejaVu Sans Mono" w:hAnsi="DejaVu Sans Mono"/>
+                <w:rFonts w:ascii="Vazirmatn ExtraBold" w:hAnsi="Vazirmatn ExtraBold" w:cs="Vazirmatn ExtraBold"/>
                 <w:noProof/>
                 <w:rtl/>
               </w:rPr>
@@ -695,7 +707,6 @@
             </w:r>
             <w:r>
               <w:rPr>
-                <w:rFonts w:ascii="DejaVu Sans Mono" w:hAnsi="DejaVu Sans Mono"/>
                 <w:noProof/>
                 <w:webHidden/>
               </w:rPr>
@@ -703,7 +714,6 @@
             </w:r>
             <w:r>
               <w:rPr>
-                <w:rFonts w:ascii="DejaVu Sans Mono" w:hAnsi="DejaVu Sans Mono"/>
                 <w:noProof/>
                 <w:webHidden/>
               </w:rPr>
@@ -711,22 +721,19 @@
             </w:r>
             <w:r>
               <w:rPr>
-                <w:rFonts w:ascii="DejaVu Sans Mono" w:hAnsi="DejaVu Sans Mono"/>
                 <w:noProof/>
                 <w:webHidden/>
               </w:rPr>
-              <w:instrText xml:space="preserve"> PAGEREF _Toc156699068 \h </w:instrText>
+              <w:instrText xml:space="preserve"> PAGEREF _Toc156758647 \h </w:instrText>
             </w:r>
             <w:r>
               <w:rPr>
-                <w:rFonts w:ascii="DejaVu Sans Mono" w:hAnsi="DejaVu Sans Mono"/>
                 <w:noProof/>
                 <w:webHidden/>
               </w:rPr>
             </w:r>
             <w:r>
               <w:rPr>
-                <w:rFonts w:ascii="DejaVu Sans Mono" w:hAnsi="DejaVu Sans Mono"/>
                 <w:noProof/>
                 <w:webHidden/>
               </w:rPr>
@@ -734,16 +741,13 @@
             </w:r>
             <w:r>
               <w:rPr>
-                <w:rFonts w:ascii="DejaVu Sans Mono" w:hAnsi="DejaVu Sans Mono"/>
                 <w:noProof/>
                 <w:webHidden/>
-                <w:rtl/>
               </w:rPr>
-              <w:t>6</w:t>
+              <w:t>7</w:t>
             </w:r>
             <w:r>
               <w:rPr>
-                <w:rFonts w:ascii="DejaVu Sans Mono" w:hAnsi="DejaVu Sans Mono"/>
                 <w:noProof/>
                 <w:webHidden/>
               </w:rPr>
@@ -758,15 +762,20 @@
               <w:tab w:val="right" w:leader="dot" w:pos="9350"/>
             </w:tabs>
             <w:rPr>
-              <w:rFonts w:ascii="DejaVu Sans Mono" w:hAnsi="DejaVu Sans Mono"/>
+              <w:rFonts w:eastAsiaTheme="minorEastAsia" w:cstheme="minorBidi"/>
               <w:noProof/>
+              <w:kern w:val="2"/>
+              <w:sz w:val="22"/>
+              <w:szCs w:val="22"/>
+              <w:lang w:bidi="ar-SA"/>
+              <w14:ligatures w14:val="standardContextual"/>
             </w:rPr>
           </w:pPr>
-          <w:hyperlink w:anchor="_Toc156699069" w:history="1">
+          <w:hyperlink w:anchor="_Toc156758648" w:history="1">
             <w:r>
               <w:rPr>
                 <w:rStyle w:val="Hyperlink"/>
-                <w:rFonts w:ascii="DejaVu Sans Mono" w:hAnsi="DejaVu Sans Mono"/>
+                <w:rFonts w:ascii="Vazirmatn ExtraBold" w:hAnsi="Vazirmatn ExtraBold" w:cs="Vazirmatn ExtraBold"/>
                 <w:noProof/>
                 <w:rtl/>
               </w:rPr>
@@ -774,7 +783,6 @@
             </w:r>
             <w:r>
               <w:rPr>
-                <w:rFonts w:ascii="DejaVu Sans Mono" w:hAnsi="DejaVu Sans Mono"/>
                 <w:noProof/>
                 <w:webHidden/>
               </w:rPr>
@@ -782,7 +790,6 @@
             </w:r>
             <w:r>
               <w:rPr>
-                <w:rFonts w:ascii="DejaVu Sans Mono" w:hAnsi="DejaVu Sans Mono"/>
                 <w:noProof/>
                 <w:webHidden/>
               </w:rPr>
@@ -790,22 +797,19 @@
             </w:r>
             <w:r>
               <w:rPr>
-                <w:rFonts w:ascii="DejaVu Sans Mono" w:hAnsi="DejaVu Sans Mono"/>
                 <w:noProof/>
                 <w:webHidden/>
               </w:rPr>
-              <w:instrText xml:space="preserve"> PAGEREF _Toc156699069 \h </w:instrText>
+              <w:instrText xml:space="preserve"> PAGEREF _Toc156758648 \h </w:instrText>
             </w:r>
             <w:r>
               <w:rPr>
-                <w:rFonts w:ascii="DejaVu Sans Mono" w:hAnsi="DejaVu Sans Mono"/>
                 <w:noProof/>
                 <w:webHidden/>
               </w:rPr>
             </w:r>
             <w:r>
               <w:rPr>
-                <w:rFonts w:ascii="DejaVu Sans Mono" w:hAnsi="DejaVu Sans Mono"/>
                 <w:noProof/>
                 <w:webHidden/>
               </w:rPr>
@@ -813,16 +817,13 @@
             </w:r>
             <w:r>
               <w:rPr>
-                <w:rFonts w:ascii="DejaVu Sans Mono" w:hAnsi="DejaVu Sans Mono"/>
                 <w:noProof/>
                 <w:webHidden/>
-                <w:rtl/>
               </w:rPr>
-              <w:t>7</w:t>
+              <w:t>8</w:t>
             </w:r>
             <w:r>
               <w:rPr>
-                <w:rFonts w:ascii="DejaVu Sans Mono" w:hAnsi="DejaVu Sans Mono"/>
                 <w:noProof/>
                 <w:webHidden/>
               </w:rPr>
@@ -837,15 +838,20 @@
               <w:tab w:val="right" w:leader="dot" w:pos="9350"/>
             </w:tabs>
             <w:rPr>
-              <w:rFonts w:ascii="DejaVu Sans Mono" w:hAnsi="DejaVu Sans Mono"/>
+              <w:rFonts w:eastAsiaTheme="minorEastAsia" w:cstheme="minorBidi"/>
               <w:noProof/>
+              <w:kern w:val="2"/>
+              <w:sz w:val="22"/>
+              <w:szCs w:val="22"/>
+              <w:lang w:bidi="ar-SA"/>
+              <w14:ligatures w14:val="standardContextual"/>
             </w:rPr>
           </w:pPr>
-          <w:hyperlink w:anchor="_Toc156699070" w:history="1">
+          <w:hyperlink w:anchor="_Toc156758649" w:history="1">
             <w:r>
               <w:rPr>
                 <w:rStyle w:val="Hyperlink"/>
-                <w:rFonts w:ascii="DejaVu Sans Mono" w:hAnsi="DejaVu Sans Mono"/>
+                <w:rFonts w:ascii="Vazirmatn ExtraBold" w:hAnsi="Vazirmatn ExtraBold" w:cs="Vazirmatn ExtraBold"/>
                 <w:noProof/>
                 <w:rtl/>
               </w:rPr>
@@ -853,7 +859,6 @@
             </w:r>
             <w:r>
               <w:rPr>
-                <w:rFonts w:ascii="DejaVu Sans Mono" w:hAnsi="DejaVu Sans Mono"/>
                 <w:noProof/>
                 <w:webHidden/>
               </w:rPr>
@@ -861,7 +866,6 @@
             </w:r>
             <w:r>
               <w:rPr>
-                <w:rFonts w:ascii="DejaVu Sans Mono" w:hAnsi="DejaVu Sans Mono"/>
                 <w:noProof/>
                 <w:webHidden/>
               </w:rPr>
@@ -869,22 +873,19 @@
             </w:r>
             <w:r>
               <w:rPr>
-                <w:rFonts w:ascii="DejaVu Sans Mono" w:hAnsi="DejaVu Sans Mono"/>
                 <w:noProof/>
                 <w:webHidden/>
               </w:rPr>
-              <w:instrText xml:space="preserve"> PAGEREF _Toc156699070 \h </w:instrText>
+              <w:instrText xml:space="preserve"> PAGEREF _Toc156758649 \h </w:instrText>
             </w:r>
             <w:r>
               <w:rPr>
-                <w:rFonts w:ascii="DejaVu Sans Mono" w:hAnsi="DejaVu Sans Mono"/>
                 <w:noProof/>
                 <w:webHidden/>
               </w:rPr>
             </w:r>
             <w:r>
               <w:rPr>
-                <w:rFonts w:ascii="DejaVu Sans Mono" w:hAnsi="DejaVu Sans Mono"/>
                 <w:noProof/>
                 <w:webHidden/>
               </w:rPr>
@@ -892,16 +893,13 @@
             </w:r>
             <w:r>
               <w:rPr>
-                <w:rFonts w:ascii="DejaVu Sans Mono" w:hAnsi="DejaVu Sans Mono"/>
                 <w:noProof/>
                 <w:webHidden/>
-                <w:rtl/>
               </w:rPr>
-              <w:t>8</w:t>
+              <w:t>10</w:t>
             </w:r>
             <w:r>
               <w:rPr>
-                <w:rFonts w:ascii="DejaVu Sans Mono" w:hAnsi="DejaVu Sans Mono"/>
                 <w:noProof/>
                 <w:webHidden/>
               </w:rPr>
@@ -912,54 +910,46 @@
         <w:p>
           <w:pPr>
             <w:pStyle w:val="TOC1"/>
-            <w:tabs>
-              <w:tab w:val="right" w:leader="dot" w:pos="9350"/>
-            </w:tabs>
             <w:rPr>
-              <w:rFonts w:ascii="DejaVu Sans Mono" w:hAnsi="DejaVu Sans Mono"/>
+              <w:rFonts w:eastAsiaTheme="minorEastAsia" w:cstheme="minorBidi"/>
               <w:noProof/>
+              <w:kern w:val="2"/>
+              <w:sz w:val="22"/>
+              <w:szCs w:val="22"/>
+              <w:lang w:bidi="ar-SA"/>
+              <w14:ligatures w14:val="standardContextual"/>
             </w:rPr>
           </w:pPr>
-          <w:hyperlink w:anchor="_Toc156699071" w:history="1">
+          <w:hyperlink w:anchor="_Toc156758650" w:history="1">
             <w:r>
               <w:rPr>
                 <w:rStyle w:val="Hyperlink"/>
-                <w:rFonts w:ascii="DejaVu Sans Mono" w:hAnsi="DejaVu Sans Mono"/>
+                <w:rFonts w:ascii="Vazirmatn ExtraBold" w:hAnsi="Vazirmatn ExtraBold" w:cs="Vazirmatn ExtraBold"/>
                 <w:noProof/>
                 <w:rtl/>
               </w:rPr>
-              <w:t>کتابخانه</w:t>
+              <w:t>کتابخانه‌ها</w:t>
             </w:r>
             <w:r>
               <w:rPr>
                 <w:rStyle w:val="Hyperlink"/>
-                <w:rFonts w:ascii="Courier New" w:hAnsi="Courier New" w:hint="cs"/>
+                <w:rFonts w:ascii="Vazirmatn ExtraBold" w:hAnsi="Vazirmatn ExtraBold" w:cs="Vazirmatn ExtraBold" w:hint="cs"/>
                 <w:noProof/>
                 <w:rtl/>
               </w:rPr>
-              <w:t>‌</w:t>
+              <w:t>ی</w:t>
             </w:r>
             <w:r>
               <w:rPr>
                 <w:rStyle w:val="Hyperlink"/>
-                <w:rFonts w:ascii="DejaVu Sans Mono" w:hAnsi="DejaVu Sans Mono" w:hint="cs"/>
+                <w:rFonts w:ascii="Vazirmatn ExtraBold" w:hAnsi="Vazirmatn ExtraBold" w:cs="Vazirmatn ExtraBold"/>
                 <w:noProof/>
                 <w:rtl/>
               </w:rPr>
-              <w:t>ها</w:t>
+              <w:t xml:space="preserve"> مورد استفاده</w:t>
             </w:r>
             <w:r>
               <w:rPr>
-                <w:rStyle w:val="Hyperlink"/>
-                <w:rFonts w:ascii="DejaVu Sans Mono" w:hAnsi="DejaVu Sans Mono"/>
-                <w:noProof/>
-                <w:rtl/>
-              </w:rPr>
-              <w:t>ی مورد استفاده</w:t>
-            </w:r>
-            <w:r>
-              <w:rPr>
-                <w:rFonts w:ascii="DejaVu Sans Mono" w:hAnsi="DejaVu Sans Mono"/>
                 <w:noProof/>
                 <w:webHidden/>
               </w:rPr>
@@ -967,7 +957,6 @@
             </w:r>
             <w:r>
               <w:rPr>
-                <w:rFonts w:ascii="DejaVu Sans Mono" w:hAnsi="DejaVu Sans Mono"/>
                 <w:noProof/>
                 <w:webHidden/>
               </w:rPr>
@@ -975,22 +964,19 @@
             </w:r>
             <w:r>
               <w:rPr>
-                <w:rFonts w:ascii="DejaVu Sans Mono" w:hAnsi="DejaVu Sans Mono"/>
                 <w:noProof/>
                 <w:webHidden/>
               </w:rPr>
-              <w:instrText xml:space="preserve"> PAGEREF _Toc156699071 \h </w:instrText>
+              <w:instrText xml:space="preserve"> PAGEREF _Toc156758650 \h </w:instrText>
             </w:r>
             <w:r>
               <w:rPr>
-                <w:rFonts w:ascii="DejaVu Sans Mono" w:hAnsi="DejaVu Sans Mono"/>
                 <w:noProof/>
                 <w:webHidden/>
               </w:rPr>
             </w:r>
             <w:r>
               <w:rPr>
-                <w:rFonts w:ascii="DejaVu Sans Mono" w:hAnsi="DejaVu Sans Mono"/>
                 <w:noProof/>
                 <w:webHidden/>
               </w:rPr>
@@ -998,16 +984,13 @@
             </w:r>
             <w:r>
               <w:rPr>
-                <w:rFonts w:ascii="DejaVu Sans Mono" w:hAnsi="DejaVu Sans Mono"/>
                 <w:noProof/>
                 <w:webHidden/>
-                <w:rtl/>
               </w:rPr>
-              <w:t>9</w:t>
+              <w:t>11</w:t>
             </w:r>
             <w:r>
               <w:rPr>
-                <w:rFonts w:ascii="DejaVu Sans Mono" w:hAnsi="DejaVu Sans Mono"/>
                 <w:noProof/>
                 <w:webHidden/>
               </w:rPr>
@@ -1018,19 +1001,21 @@
         <w:p>
           <w:pPr>
             <w:pStyle w:val="TOC1"/>
-            <w:tabs>
-              <w:tab w:val="right" w:leader="dot" w:pos="9350"/>
-            </w:tabs>
             <w:rPr>
-              <w:rFonts w:ascii="DejaVu Sans Mono" w:hAnsi="DejaVu Sans Mono"/>
+              <w:rFonts w:eastAsiaTheme="minorEastAsia" w:cstheme="minorBidi"/>
               <w:noProof/>
+              <w:kern w:val="2"/>
+              <w:sz w:val="22"/>
+              <w:szCs w:val="22"/>
+              <w:lang w:bidi="ar-SA"/>
+              <w14:ligatures w14:val="standardContextual"/>
             </w:rPr>
           </w:pPr>
-          <w:hyperlink w:anchor="_Toc156699072" w:history="1">
+          <w:hyperlink w:anchor="_Toc156758651" w:history="1">
             <w:r>
               <w:rPr>
                 <w:rStyle w:val="Hyperlink"/>
-                <w:rFonts w:ascii="DejaVu Sans Mono" w:hAnsi="DejaVu Sans Mono"/>
+                <w:rFonts w:ascii="Vazirmatn ExtraBold" w:hAnsi="Vazirmatn ExtraBold" w:cs="Vazirmatn ExtraBold"/>
                 <w:noProof/>
                 <w:rtl/>
               </w:rPr>
@@ -1038,7 +1023,6 @@
             </w:r>
             <w:r>
               <w:rPr>
-                <w:rFonts w:ascii="DejaVu Sans Mono" w:hAnsi="DejaVu Sans Mono"/>
                 <w:noProof/>
                 <w:webHidden/>
               </w:rPr>
@@ -1046,7 +1030,6 @@
             </w:r>
             <w:r>
               <w:rPr>
-                <w:rFonts w:ascii="DejaVu Sans Mono" w:hAnsi="DejaVu Sans Mono"/>
                 <w:noProof/>
                 <w:webHidden/>
               </w:rPr>
@@ -1054,22 +1037,19 @@
             </w:r>
             <w:r>
               <w:rPr>
-                <w:rFonts w:ascii="DejaVu Sans Mono" w:hAnsi="DejaVu Sans Mono"/>
                 <w:noProof/>
                 <w:webHidden/>
               </w:rPr>
-              <w:instrText xml:space="preserve"> PAGEREF _Toc156699072 \h </w:instrText>
+              <w:instrText xml:space="preserve"> PAGEREF _Toc156758651 \h </w:instrText>
             </w:r>
             <w:r>
               <w:rPr>
-                <w:rFonts w:ascii="DejaVu Sans Mono" w:hAnsi="DejaVu Sans Mono"/>
                 <w:noProof/>
                 <w:webHidden/>
               </w:rPr>
             </w:r>
             <w:r>
               <w:rPr>
-                <w:rFonts w:ascii="DejaVu Sans Mono" w:hAnsi="DejaVu Sans Mono"/>
                 <w:noProof/>
                 <w:webHidden/>
               </w:rPr>
@@ -1077,16 +1057,13 @@
             </w:r>
             <w:r>
               <w:rPr>
-                <w:rFonts w:ascii="DejaVu Sans Mono" w:hAnsi="DejaVu Sans Mono"/>
                 <w:noProof/>
                 <w:webHidden/>
-                <w:rtl/>
               </w:rPr>
-              <w:t>9</w:t>
+              <w:t>11</w:t>
             </w:r>
             <w:r>
               <w:rPr>
-                <w:rFonts w:ascii="DejaVu Sans Mono" w:hAnsi="DejaVu Sans Mono"/>
                 <w:noProof/>
                 <w:webHidden/>
               </w:rPr>
@@ -1150,7 +1127,7 @@
       <w:bookmarkStart w:id="1" w:name="_Toc150534580"/>
       <w:bookmarkStart w:id="2" w:name="_Toc154526843"/>
       <w:bookmarkStart w:id="3" w:name="_Toc155550926"/>
-      <w:bookmarkStart w:id="4" w:name="_Toc156699064"/>
+      <w:bookmarkStart w:id="4" w:name="_Toc156758643"/>
       <w:r>
         <w:rPr>
           <w:rFonts w:ascii="Vazirmatn ExtraBold" w:eastAsiaTheme="majorEastAsia" w:hAnsi="Vazirmatn ExtraBold" w:cs="Vazirmatn ExtraBold"/>
@@ -1178,7 +1155,7 @@
           <w:rtl/>
         </w:rPr>
       </w:pPr>
-      <w:bookmarkStart w:id="5" w:name="_Toc156699065"/>
+      <w:bookmarkStart w:id="5" w:name="_Toc156758644"/>
       <w:r>
         <w:rPr>
           <w:rFonts w:ascii="Vazirmatn ExtraBold" w:hAnsi="Vazirmatn ExtraBold" w:cs="Vazirmatn ExtraBold"/>
@@ -3142,7 +3119,7 @@
     <w:p>
       <w:pPr>
         <w:rPr>
-          <w:rFonts w:ascii="DejaVu Sans Mono" w:hAnsi="DejaVu Sans Mono"/>
+          <w:rFonts w:ascii="Aptos" w:hAnsi="Aptos"/>
           <w:sz w:val="22"/>
           <w:szCs w:val="22"/>
           <w:rtl/>
@@ -3151,302 +3128,55 @@
     </w:p>
     <w:p>
       <w:pPr>
-        <w:ind w:firstLine="720"/>
-        <w:rPr>
-          <w:rFonts w:ascii="DejaVu Sans Mono" w:hAnsi="DejaVu Sans Mono"/>
+        <w:rPr>
+          <w:rFonts w:ascii="Aptos" w:hAnsi="Aptos"/>
           <w:rtl/>
         </w:rPr>
       </w:pPr>
       <w:r>
         <w:rPr>
-          <w:rFonts w:ascii="DejaVu Sans Mono" w:hAnsi="DejaVu Sans Mono"/>
+          <w:rFonts w:ascii="Aptos" w:hAnsi="Aptos"/>
           <w:rtl/>
         </w:rPr>
         <w:t xml:space="preserve">در بخش نخست به خواندن دیتاست </w:t>
       </w:r>
       <w:r>
         <w:rPr>
-          <w:rFonts w:ascii="DejaVu Sans Mono" w:hAnsi="DejaVu Sans Mono"/>
+          <w:rFonts w:ascii="Aptos" w:hAnsi="Aptos"/>
         </w:rPr>
         <w:t>Destinations.csv</w:t>
       </w:r>
       <w:r>
         <w:rPr>
-          <w:rFonts w:ascii="DejaVu Sans Mono" w:hAnsi="DejaVu Sans Mono"/>
-          <w:rtl/>
-        </w:rPr>
-        <w:t xml:space="preserve"> و اضافه</w:t>
-      </w:r>
-      <w:r>
-        <w:rPr>
-          <w:rFonts w:ascii="Courier New" w:hAnsi="Courier New" w:hint="cs"/>
-          <w:rtl/>
-        </w:rPr>
-        <w:t>‌</w:t>
-      </w:r>
-      <w:r>
-        <w:rPr>
-          <w:rFonts w:ascii="DejaVu Sans Mono" w:hAnsi="DejaVu Sans Mono" w:hint="cs"/>
-          <w:rtl/>
-        </w:rPr>
-        <w:t>کردن</w:t>
-      </w:r>
-      <w:r>
-        <w:rPr>
-          <w:rFonts w:ascii="DejaVu Sans Mono" w:hAnsi="DejaVu Sans Mono"/>
-          <w:rtl/>
-        </w:rPr>
-        <w:t xml:space="preserve"> </w:t>
-      </w:r>
-      <w:r>
-        <w:rPr>
-          <w:rFonts w:ascii="DejaVu Sans Mono" w:hAnsi="DejaVu Sans Mono" w:hint="cs"/>
-          <w:rtl/>
-        </w:rPr>
-        <w:t>اطلاعات</w:t>
-      </w:r>
-      <w:r>
-        <w:rPr>
-          <w:rFonts w:ascii="DejaVu Sans Mono" w:hAnsi="DejaVu Sans Mono"/>
-          <w:rtl/>
-        </w:rPr>
-        <w:t xml:space="preserve"> </w:t>
-      </w:r>
-      <w:r>
-        <w:rPr>
-          <w:rFonts w:ascii="DejaVu Sans Mono" w:hAnsi="DejaVu Sans Mono" w:hint="cs"/>
-          <w:rtl/>
-        </w:rPr>
-        <w:t>آن</w:t>
-      </w:r>
-      <w:r>
-        <w:rPr>
-          <w:rFonts w:ascii="DejaVu Sans Mono" w:hAnsi="DejaVu Sans Mono"/>
-          <w:rtl/>
-        </w:rPr>
-        <w:t xml:space="preserve"> </w:t>
-      </w:r>
-      <w:r>
-        <w:rPr>
-          <w:rFonts w:ascii="DejaVu Sans Mono" w:hAnsi="DejaVu Sans Mono" w:hint="cs"/>
-          <w:rtl/>
-        </w:rPr>
-        <w:t>به</w:t>
-      </w:r>
-      <w:r>
-        <w:rPr>
-          <w:rFonts w:ascii="DejaVu Sans Mono" w:hAnsi="DejaVu Sans Mono"/>
-          <w:rtl/>
-        </w:rPr>
-        <w:t xml:space="preserve"> </w:t>
-      </w:r>
-      <w:r>
-        <w:rPr>
-          <w:rFonts w:ascii="DejaVu Sans Mono" w:hAnsi="DejaVu Sans Mono" w:hint="cs"/>
-          <w:rtl/>
-        </w:rPr>
-        <w:t>پایگاه</w:t>
-      </w:r>
-      <w:r>
-        <w:rPr>
-          <w:rFonts w:ascii="DejaVu Sans Mono" w:hAnsi="DejaVu Sans Mono"/>
-          <w:rtl/>
-        </w:rPr>
-        <w:t xml:space="preserve"> </w:t>
-      </w:r>
-      <w:r>
-        <w:rPr>
-          <w:rFonts w:ascii="DejaVu Sans Mono" w:hAnsi="DejaVu Sans Mono" w:hint="cs"/>
-          <w:rtl/>
-        </w:rPr>
-        <w:t>دانش</w:t>
-      </w:r>
-      <w:r>
-        <w:rPr>
-          <w:rFonts w:ascii="DejaVu Sans Mono" w:hAnsi="DejaVu Sans Mono"/>
-          <w:rtl/>
-        </w:rPr>
-        <w:t xml:space="preserve"> </w:t>
-      </w:r>
-      <w:r>
-        <w:rPr>
-          <w:rFonts w:ascii="DejaVu Sans Mono" w:hAnsi="DejaVu Sans Mono" w:hint="cs"/>
-          <w:rtl/>
-        </w:rPr>
-        <w:t>خود</w:t>
-      </w:r>
-      <w:r>
-        <w:rPr>
-          <w:rFonts w:ascii="DejaVu Sans Mono" w:hAnsi="DejaVu Sans Mono"/>
-          <w:rtl/>
-        </w:rPr>
-        <w:t xml:space="preserve"> </w:t>
-      </w:r>
-      <w:r>
-        <w:rPr>
-          <w:rFonts w:ascii="DejaVu Sans Mono" w:hAnsi="DejaVu Sans Mono" w:hint="cs"/>
-          <w:rtl/>
-        </w:rPr>
-        <w:t>پرداخته</w:t>
-      </w:r>
-      <w:r>
-        <w:rPr>
-          <w:rFonts w:ascii="DejaVu Sans Mono" w:hAnsi="DejaVu Sans Mono"/>
-          <w:rtl/>
-        </w:rPr>
-        <w:t xml:space="preserve"> </w:t>
-      </w:r>
-      <w:r>
-        <w:rPr>
-          <w:rFonts w:ascii="DejaVu Sans Mono" w:hAnsi="DejaVu Sans Mono" w:hint="cs"/>
-          <w:rtl/>
-        </w:rPr>
-        <w:t>شده</w:t>
-      </w:r>
-      <w:r>
-        <w:rPr>
-          <w:rFonts w:ascii="Courier New" w:hAnsi="Courier New" w:hint="cs"/>
-          <w:rtl/>
-        </w:rPr>
-        <w:t>‌</w:t>
-      </w:r>
-      <w:r>
-        <w:rPr>
-          <w:rFonts w:ascii="DejaVu Sans Mono" w:hAnsi="DejaVu Sans Mono"/>
-          <w:rtl/>
-        </w:rPr>
-        <w:t xml:space="preserve"> </w:t>
-      </w:r>
-      <w:r>
-        <w:rPr>
-          <w:rFonts w:ascii="DejaVu Sans Mono" w:hAnsi="DejaVu Sans Mono" w:hint="cs"/>
-          <w:rtl/>
-        </w:rPr>
-        <w:t>است</w:t>
-      </w:r>
-      <w:r>
-        <w:rPr>
-          <w:rFonts w:ascii="DejaVu Sans Mono" w:hAnsi="DejaVu Sans Mono"/>
-          <w:rtl/>
-        </w:rPr>
-        <w:t xml:space="preserve">. </w:t>
-      </w:r>
-      <w:r>
-        <w:rPr>
-          <w:rFonts w:ascii="DejaVu Sans Mono" w:hAnsi="DejaVu Sans Mono" w:hint="cs"/>
-          <w:rtl/>
-        </w:rPr>
-        <w:t>برای</w:t>
-      </w:r>
-      <w:r>
-        <w:rPr>
-          <w:rFonts w:ascii="DejaVu Sans Mono" w:hAnsi="DejaVu Sans Mono"/>
-          <w:rtl/>
-        </w:rPr>
-        <w:t xml:space="preserve"> </w:t>
-      </w:r>
-      <w:r>
-        <w:rPr>
-          <w:rFonts w:ascii="DejaVu Sans Mono" w:hAnsi="DejaVu Sans Mono" w:hint="cs"/>
-          <w:rtl/>
-        </w:rPr>
-        <w:t>استخراج</w:t>
-      </w:r>
-      <w:r>
-        <w:rPr>
-          <w:rFonts w:ascii="DejaVu Sans Mono" w:hAnsi="DejaVu Sans Mono"/>
-          <w:rtl/>
-        </w:rPr>
-        <w:t xml:space="preserve"> </w:t>
-      </w:r>
-      <w:r>
-        <w:rPr>
-          <w:rFonts w:ascii="DejaVu Sans Mono" w:hAnsi="DejaVu Sans Mono" w:hint="cs"/>
-          <w:rtl/>
-        </w:rPr>
-        <w:t>دانش</w:t>
-      </w:r>
-      <w:r>
-        <w:rPr>
-          <w:rFonts w:ascii="DejaVu Sans Mono" w:hAnsi="DejaVu Sans Mono"/>
-          <w:rtl/>
-        </w:rPr>
-        <w:t xml:space="preserve"> </w:t>
-      </w:r>
-      <w:r>
-        <w:rPr>
-          <w:rFonts w:ascii="DejaVu Sans Mono" w:hAnsi="DejaVu Sans Mono" w:hint="cs"/>
-          <w:rtl/>
-        </w:rPr>
-        <w:t>مدنظر</w:t>
-      </w:r>
-      <w:r>
-        <w:rPr>
-          <w:rFonts w:ascii="DejaVu Sans Mono" w:hAnsi="DejaVu Sans Mono"/>
-          <w:rtl/>
-        </w:rPr>
-        <w:t xml:space="preserve"> </w:t>
-      </w:r>
-      <w:r>
-        <w:rPr>
-          <w:rFonts w:ascii="DejaVu Sans Mono" w:hAnsi="DejaVu Sans Mono" w:hint="cs"/>
-          <w:rtl/>
-        </w:rPr>
-        <w:t>از</w:t>
-      </w:r>
-      <w:r>
-        <w:rPr>
-          <w:rFonts w:ascii="DejaVu Sans Mono" w:hAnsi="DejaVu Sans Mono"/>
-          <w:rtl/>
-        </w:rPr>
-        <w:t xml:space="preserve"> </w:t>
-      </w:r>
-      <w:r>
-        <w:rPr>
-          <w:rFonts w:ascii="DejaVu Sans Mono" w:hAnsi="DejaVu Sans Mono" w:hint="cs"/>
-          <w:rtl/>
-        </w:rPr>
-        <w:t>روش</w:t>
-      </w:r>
-      <w:r>
-        <w:rPr>
-          <w:rFonts w:ascii="DejaVu Sans Mono" w:hAnsi="DejaVu Sans Mono"/>
-          <w:rtl/>
-        </w:rPr>
-        <w:t xml:space="preserve"> </w:t>
-      </w:r>
-      <w:r>
-        <w:rPr>
-          <w:rFonts w:ascii="DejaVu Sans Mono" w:hAnsi="DejaVu Sans Mono"/>
-          <w:rtl/>
-        </w:rPr>
-        <w:t>یکپارچه استفاده شده است. این روش به دلیل ساختار ساده و مستقیم خود، و همچنین کارآمدی بالا در پایگاه دانش کوچک ما بسیار مناسب است.</w:t>
+          <w:rFonts w:ascii="Aptos" w:hAnsi="Aptos"/>
+          <w:rtl/>
+        </w:rPr>
+        <w:t xml:space="preserve"> و اضافه‌کردن اطلاعات آن به پایگاه دانش خود پرداخته شده‌ است. برای استخراج دانش مدنظر از روش یکپارچه استفاده شده است. این روش به دلیل ساختار ساده و مستقیم خود، و همچنین کارآمدی بالا در پایگاه دانش کوچک ما بسیار مناسب است.</w:t>
       </w:r>
     </w:p>
     <w:p>
       <w:pPr>
-        <w:ind w:firstLine="720"/>
-        <w:rPr>
-          <w:rFonts w:ascii="DejaVu Sans Mono" w:hAnsi="DejaVu Sans Mono"/>
+        <w:rPr>
+          <w:rFonts w:ascii="Aptos" w:hAnsi="Aptos"/>
           <w:rtl/>
         </w:rPr>
       </w:pPr>
       <w:r>
         <w:rPr>
-          <w:rFonts w:ascii="DejaVu Sans Mono" w:hAnsi="DejaVu Sans Mono"/>
+          <w:rFonts w:ascii="Aptos" w:hAnsi="Aptos"/>
           <w:rtl/>
         </w:rPr>
         <w:t xml:space="preserve">در ابتدا، اطلاعات موجود در دیتافریم را برای استفاده راحت تر به شکل </w:t>
       </w:r>
       <w:r>
         <w:rPr>
-          <w:rFonts w:ascii="DejaVu Sans Mono" w:hAnsi="DejaVu Sans Mono"/>
+          <w:rFonts w:ascii="Aptos" w:hAnsi="Aptos"/>
         </w:rPr>
         <w:t>lower-case</w:t>
       </w:r>
       <w:r>
         <w:rPr>
-          <w:rFonts w:ascii="DejaVu Sans Mono" w:hAnsi="DejaVu Sans Mono"/>
+          <w:rFonts w:ascii="Aptos" w:hAnsi="Aptos"/>
           <w:rtl/>
         </w:rPr>
         <w:t xml:space="preserve"> در آوردیم.</w:t>
@@ -3455,113 +3185,29 @@
     <w:p>
       <w:pPr>
         <w:rPr>
-          <w:rFonts w:ascii="DejaVu Sans Mono" w:hAnsi="DejaVu Sans Mono"/>
+          <w:rFonts w:ascii="Aptos" w:hAnsi="Aptos"/>
         </w:rPr>
       </w:pPr>
       <w:r>
         <w:rPr>
-          <w:rFonts w:ascii="DejaVu Sans Mono" w:hAnsi="DejaVu Sans Mono"/>
+          <w:rFonts w:ascii="Aptos" w:hAnsi="Aptos"/>
           <w:rtl/>
         </w:rPr>
         <w:t xml:space="preserve">سپس تمام حقایق موجود در پایگاه دانش خود را پاک کردیم تا از تکرار اطلاعات جلوگیری کنیم. سپس به هر مقصد گردشگری یک حقیقت </w:t>
       </w:r>
       <w:r>
         <w:rPr>
-          <w:rFonts w:ascii="DejaVu Sans Mono" w:hAnsi="DejaVu Sans Mono"/>
+          <w:rFonts w:ascii="Aptos" w:hAnsi="Aptos"/>
         </w:rPr>
         <w:t>destination</w:t>
       </w:r>
       <w:r>
         <w:rPr>
-          <w:rFonts w:ascii="DejaVu Sans Mono" w:hAnsi="DejaVu Sans Mono"/>
-          <w:rtl/>
-        </w:rPr>
-        <w:t xml:space="preserve"> با تمام ویژگی</w:t>
-      </w:r>
-      <w:r>
-        <w:rPr>
-          <w:rFonts w:ascii="Courier New" w:hAnsi="Courier New" w:hint="cs"/>
-          <w:rtl/>
-        </w:rPr>
-        <w:t>‌</w:t>
-      </w:r>
-      <w:r>
-        <w:rPr>
-          <w:rFonts w:ascii="DejaVu Sans Mono" w:hAnsi="DejaVu Sans Mono" w:hint="cs"/>
-          <w:rtl/>
-        </w:rPr>
-        <w:t>های</w:t>
-      </w:r>
-      <w:r>
-        <w:rPr>
-          <w:rFonts w:ascii="DejaVu Sans Mono" w:hAnsi="DejaVu Sans Mono"/>
-          <w:rtl/>
-        </w:rPr>
-        <w:t xml:space="preserve"> </w:t>
-      </w:r>
-      <w:r>
-        <w:rPr>
-          <w:rFonts w:ascii="DejaVu Sans Mono" w:hAnsi="DejaVu Sans Mono" w:hint="cs"/>
-          <w:rtl/>
-        </w:rPr>
-        <w:t>مربوطه</w:t>
-      </w:r>
-      <w:r>
-        <w:rPr>
-          <w:rFonts w:ascii="DejaVu Sans Mono" w:hAnsi="DejaVu Sans Mono"/>
-          <w:rtl/>
-        </w:rPr>
-        <w:t xml:space="preserve"> </w:t>
-      </w:r>
-      <w:r>
-        <w:rPr>
-          <w:rFonts w:ascii="DejaVu Sans Mono" w:hAnsi="DejaVu Sans Mono" w:hint="cs"/>
-          <w:rtl/>
-        </w:rPr>
-        <w:t>را</w:t>
-      </w:r>
-      <w:r>
-        <w:rPr>
-          <w:rFonts w:ascii="DejaVu Sans Mono" w:hAnsi="DejaVu Sans Mono"/>
-          <w:rtl/>
-        </w:rPr>
-        <w:t xml:space="preserve"> </w:t>
-      </w:r>
-      <w:r>
-        <w:rPr>
-          <w:rFonts w:ascii="DejaVu Sans Mono" w:hAnsi="DejaVu Sans Mono" w:hint="cs"/>
-          <w:rtl/>
-        </w:rPr>
-        <w:t>اضافه</w:t>
-      </w:r>
-      <w:r>
-        <w:rPr>
-          <w:rFonts w:ascii="DejaVu Sans Mono" w:hAnsi="DejaVu Sans Mono"/>
-          <w:rtl/>
-        </w:rPr>
-        <w:t xml:space="preserve"> </w:t>
-      </w:r>
-      <w:r>
-        <w:rPr>
-          <w:rFonts w:ascii="DejaVu Sans Mono" w:hAnsi="DejaVu Sans Mono" w:hint="cs"/>
-          <w:rtl/>
-        </w:rPr>
-        <w:t>کردیم</w:t>
-      </w:r>
-      <w:r>
-        <w:rPr>
-          <w:rFonts w:ascii="DejaVu Sans Mono" w:hAnsi="DejaVu Sans Mono"/>
-          <w:rtl/>
-        </w:rPr>
-        <w:t>.</w:t>
-      </w:r>
-    </w:p>
-    <w:p>
-      <w:pPr>
-        <w:rPr>
-          <w:rFonts w:ascii="DejaVu Sans Mono" w:hAnsi="DejaVu Sans Mono"/>
-        </w:rPr>
-      </w:pPr>
+          <w:rFonts w:ascii="Aptos" w:hAnsi="Aptos"/>
+          <w:rtl/>
+        </w:rPr>
+        <w:t xml:space="preserve"> با تمام ویژگی‌های مربوطه را اضافه کردیم.</w:t>
+      </w:r>
     </w:p>
     <w:p>
       <w:pPr>
@@ -3591,7 +3237,7 @@
           <w:rtl/>
         </w:rPr>
       </w:pPr>
-      <w:bookmarkStart w:id="6" w:name="_Toc156699066"/>
+      <w:bookmarkStart w:id="6" w:name="_Toc156758645"/>
       <w:r>
         <w:rPr>
           <w:rFonts w:ascii="Vazirmatn ExtraBold" w:hAnsi="Vazirmatn ExtraBold" w:cs="Vazirmatn ExtraBold"/>
@@ -5716,7 +5362,7 @@
           <w:rtl/>
         </w:rPr>
       </w:pPr>
-      <w:bookmarkStart w:id="7" w:name="_Toc156699067"/>
+      <w:bookmarkStart w:id="7" w:name="_Toc156758646"/>
       <w:r>
         <w:rPr>
           <w:rFonts w:ascii="Vazirmatn ExtraBold" w:hAnsi="Vazirmatn ExtraBold" w:cs="Vazirmatn ExtraBold"/>
@@ -8022,645 +7668,29 @@
     <w:p>
       <w:pPr>
         <w:rPr>
-          <w:rFonts w:ascii="DejaVu Sans Mono" w:hAnsi="DejaVu Sans Mono"/>
+          <w:rFonts w:ascii="Aptos" w:hAnsi="Aptos"/>
           <w:rtl/>
         </w:rPr>
       </w:pPr>
       <w:r>
         <w:rPr>
-          <w:rFonts w:ascii="DejaVu Sans Mono" w:hAnsi="DejaVu Sans Mono"/>
-          <w:rtl/>
-        </w:rPr>
-        <w:t>برای درک کلمات ورودی کاربر از این تابع استفاده می</w:t>
-      </w:r>
-      <w:r>
-        <w:rPr>
-          <w:rFonts w:ascii="Courier New" w:hAnsi="Courier New" w:hint="cs"/>
-          <w:rtl/>
-        </w:rPr>
-        <w:t>‌</w:t>
-      </w:r>
-      <w:r>
-        <w:rPr>
-          <w:rFonts w:ascii="DejaVu Sans Mono" w:hAnsi="DejaVu Sans Mono" w:hint="cs"/>
-          <w:rtl/>
-        </w:rPr>
-        <w:t>کنیم</w:t>
-      </w:r>
-      <w:r>
-        <w:rPr>
-          <w:rFonts w:ascii="DejaVu Sans Mono" w:hAnsi="DejaVu Sans Mono"/>
-          <w:rtl/>
-        </w:rPr>
-        <w:t xml:space="preserve">. </w:t>
-      </w:r>
-      <w:r>
-        <w:rPr>
-          <w:rFonts w:ascii="DejaVu Sans Mono" w:hAnsi="DejaVu Sans Mono" w:hint="cs"/>
-          <w:rtl/>
-        </w:rPr>
-        <w:t>ابتدا</w:t>
-      </w:r>
-      <w:r>
-        <w:rPr>
-          <w:rFonts w:ascii="DejaVu Sans Mono" w:hAnsi="DejaVu Sans Mono"/>
-          <w:rtl/>
-        </w:rPr>
-        <w:t xml:space="preserve"> </w:t>
-      </w:r>
-      <w:r>
-        <w:rPr>
-          <w:rFonts w:ascii="DejaVu Sans Mono" w:hAnsi="DejaVu Sans Mono" w:hint="cs"/>
-          <w:rtl/>
-        </w:rPr>
-        <w:t>تمام</w:t>
-      </w:r>
-      <w:r>
-        <w:rPr>
-          <w:rFonts w:ascii="DejaVu Sans Mono" w:hAnsi="DejaVu Sans Mono"/>
-          <w:rtl/>
-        </w:rPr>
-        <w:t xml:space="preserve"> </w:t>
-      </w:r>
-      <w:r>
-        <w:rPr>
-          <w:rFonts w:ascii="DejaVu Sans Mono" w:hAnsi="DejaVu Sans Mono" w:hint="cs"/>
-          <w:rtl/>
-        </w:rPr>
-        <w:t>کلمات</w:t>
-      </w:r>
-      <w:r>
-        <w:rPr>
-          <w:rFonts w:ascii="DejaVu Sans Mono" w:hAnsi="DejaVu Sans Mono"/>
-          <w:rtl/>
-        </w:rPr>
-        <w:t xml:space="preserve"> </w:t>
-      </w:r>
-      <w:r>
-        <w:rPr>
-          <w:rFonts w:ascii="DejaVu Sans Mono" w:hAnsi="DejaVu Sans Mono" w:hint="cs"/>
-          <w:rtl/>
-        </w:rPr>
-        <w:t>دریافتی</w:t>
-      </w:r>
-      <w:r>
-        <w:rPr>
-          <w:rFonts w:ascii="DejaVu Sans Mono" w:hAnsi="DejaVu Sans Mono"/>
-          <w:rtl/>
-        </w:rPr>
-        <w:t xml:space="preserve"> </w:t>
-      </w:r>
-      <w:r>
-        <w:rPr>
-          <w:rFonts w:ascii="DejaVu Sans Mono" w:hAnsi="DejaVu Sans Mono" w:hint="cs"/>
-          <w:rtl/>
-        </w:rPr>
-        <w:t>را</w:t>
-      </w:r>
-      <w:r>
-        <w:rPr>
-          <w:rFonts w:ascii="DejaVu Sans Mono" w:hAnsi="DejaVu Sans Mono"/>
-          <w:rtl/>
-        </w:rPr>
-        <w:t xml:space="preserve"> </w:t>
-      </w:r>
-      <w:r>
-        <w:rPr>
-          <w:rFonts w:ascii="DejaVu Sans Mono" w:hAnsi="DejaVu Sans Mono" w:hint="cs"/>
-          <w:rtl/>
-        </w:rPr>
-        <w:t>به</w:t>
-      </w:r>
-      <w:r>
-        <w:rPr>
-          <w:rFonts w:ascii="DejaVu Sans Mono" w:hAnsi="DejaVu Sans Mono"/>
-          <w:rtl/>
-        </w:rPr>
-        <w:t xml:space="preserve"> </w:t>
-      </w:r>
-      <w:r>
-        <w:rPr>
-          <w:rFonts w:ascii="DejaVu Sans Mono" w:hAnsi="DejaVu Sans Mono" w:hint="cs"/>
-          <w:rtl/>
-        </w:rPr>
-        <w:t>شکل</w:t>
-      </w:r>
-      <w:r>
-        <w:rPr>
-          <w:rFonts w:ascii="DejaVu Sans Mono" w:hAnsi="DejaVu Sans Mono"/>
-          <w:rtl/>
-        </w:rPr>
-        <w:t xml:space="preserve"> </w:t>
-      </w:r>
-      <w:r>
-        <w:rPr>
-          <w:rFonts w:ascii="DejaVu Sans Mono" w:hAnsi="DejaVu Sans Mono"/>
+          <w:rFonts w:ascii="Aptos" w:hAnsi="Aptos"/>
+          <w:rtl/>
+        </w:rPr>
+        <w:t xml:space="preserve">برای درک کلمات ورودی کاربر از این تابع استفاده می‌کنیم. ابتدا تمام کلمات دریافتی را به شکل </w:t>
+      </w:r>
+      <w:r>
+        <w:rPr>
+          <w:rFonts w:ascii="Aptos" w:hAnsi="Aptos"/>
         </w:rPr>
         <w:t>lower-case</w:t>
       </w:r>
       <w:r>
         <w:rPr>
-          <w:rFonts w:ascii="DejaVu Sans Mono" w:hAnsi="DejaVu Sans Mono"/>
-          <w:rtl/>
-        </w:rPr>
-        <w:t xml:space="preserve"> در آورده و سپس برای جلوگیری از ورود کارکترها به کلمات، آن</w:t>
-      </w:r>
-      <w:r>
-        <w:rPr>
-          <w:rFonts w:ascii="Courier New" w:hAnsi="Courier New" w:hint="cs"/>
-          <w:rtl/>
-        </w:rPr>
-        <w:t>‌</w:t>
-      </w:r>
-      <w:r>
-        <w:rPr>
-          <w:rFonts w:ascii="DejaVu Sans Mono" w:hAnsi="DejaVu Sans Mono" w:hint="cs"/>
-          <w:rtl/>
-        </w:rPr>
-        <w:t>ها</w:t>
-      </w:r>
-      <w:r>
-        <w:rPr>
-          <w:rFonts w:ascii="DejaVu Sans Mono" w:hAnsi="DejaVu Sans Mono"/>
-          <w:rtl/>
-        </w:rPr>
-        <w:t xml:space="preserve"> </w:t>
-      </w:r>
-      <w:r>
-        <w:rPr>
-          <w:rFonts w:ascii="DejaVu Sans Mono" w:hAnsi="DejaVu Sans Mono" w:hint="cs"/>
-          <w:rtl/>
-        </w:rPr>
-        <w:t>را</w:t>
-      </w:r>
-      <w:r>
-        <w:rPr>
-          <w:rFonts w:ascii="DejaVu Sans Mono" w:hAnsi="DejaVu Sans Mono"/>
-          <w:rtl/>
-        </w:rPr>
-        <w:t xml:space="preserve"> </w:t>
-      </w:r>
-      <w:r>
-        <w:rPr>
-          <w:rFonts w:ascii="DejaVu Sans Mono" w:hAnsi="DejaVu Sans Mono" w:hint="cs"/>
-          <w:rtl/>
-        </w:rPr>
-        <w:t>حذف</w:t>
-      </w:r>
-      <w:r>
-        <w:rPr>
-          <w:rFonts w:ascii="DejaVu Sans Mono" w:hAnsi="DejaVu Sans Mono"/>
-          <w:rtl/>
-        </w:rPr>
-        <w:t xml:space="preserve"> </w:t>
-      </w:r>
-      <w:r>
-        <w:rPr>
-          <w:rFonts w:ascii="DejaVu Sans Mono" w:hAnsi="DejaVu Sans Mono" w:hint="cs"/>
-          <w:rtl/>
-        </w:rPr>
-        <w:t>می</w:t>
-      </w:r>
-      <w:r>
-        <w:rPr>
-          <w:rFonts w:ascii="Courier New" w:hAnsi="Courier New" w:hint="cs"/>
-          <w:rtl/>
-        </w:rPr>
-        <w:t>‌</w:t>
-      </w:r>
-      <w:r>
-        <w:rPr>
-          <w:rFonts w:ascii="DejaVu Sans Mono" w:hAnsi="DejaVu Sans Mono" w:hint="cs"/>
-          <w:rtl/>
-        </w:rPr>
-        <w:t>کنیم</w:t>
-      </w:r>
-      <w:r>
-        <w:rPr>
-          <w:rFonts w:ascii="DejaVu Sans Mono" w:hAnsi="DejaVu Sans Mono"/>
-          <w:rtl/>
-        </w:rPr>
-        <w:t xml:space="preserve">.  </w:t>
-      </w:r>
-      <w:r>
-        <w:rPr>
-          <w:rFonts w:ascii="DejaVu Sans Mono" w:hAnsi="DejaVu Sans Mono" w:hint="cs"/>
-          <w:rtl/>
-        </w:rPr>
-        <w:t>کلمات</w:t>
-      </w:r>
-      <w:r>
-        <w:rPr>
-          <w:rFonts w:ascii="DejaVu Sans Mono" w:hAnsi="DejaVu Sans Mono"/>
-          <w:rtl/>
-        </w:rPr>
-        <w:t xml:space="preserve"> </w:t>
-      </w:r>
-      <w:r>
-        <w:rPr>
-          <w:rFonts w:ascii="DejaVu Sans Mono" w:hAnsi="DejaVu Sans Mono" w:hint="cs"/>
-          <w:rtl/>
-        </w:rPr>
-        <w:t>جدا</w:t>
-      </w:r>
-      <w:r>
-        <w:rPr>
-          <w:rFonts w:ascii="DejaVu Sans Mono" w:hAnsi="DejaVu Sans Mono"/>
-          <w:rtl/>
-        </w:rPr>
-        <w:t xml:space="preserve"> </w:t>
-      </w:r>
-      <w:r>
-        <w:rPr>
-          <w:rFonts w:ascii="DejaVu Sans Mono" w:hAnsi="DejaVu Sans Mono" w:hint="cs"/>
-          <w:rtl/>
-        </w:rPr>
-        <w:t>شده</w:t>
-      </w:r>
-      <w:r>
-        <w:rPr>
-          <w:rFonts w:ascii="DejaVu Sans Mono" w:hAnsi="DejaVu Sans Mono"/>
-          <w:rtl/>
-        </w:rPr>
-        <w:t xml:space="preserve"> </w:t>
-      </w:r>
-      <w:r>
-        <w:rPr>
-          <w:rFonts w:ascii="DejaVu Sans Mono" w:hAnsi="DejaVu Sans Mono" w:hint="cs"/>
-          <w:rtl/>
-        </w:rPr>
-        <w:t>را</w:t>
-      </w:r>
-      <w:r>
-        <w:rPr>
-          <w:rFonts w:ascii="DejaVu Sans Mono" w:hAnsi="DejaVu Sans Mono"/>
-          <w:rtl/>
-        </w:rPr>
-        <w:t xml:space="preserve"> </w:t>
-      </w:r>
-      <w:r>
-        <w:rPr>
-          <w:rFonts w:ascii="DejaVu Sans Mono" w:hAnsi="DejaVu Sans Mono" w:hint="cs"/>
-          <w:rtl/>
-        </w:rPr>
-        <w:t>برای</w:t>
-      </w:r>
-      <w:r>
-        <w:rPr>
-          <w:rFonts w:ascii="DejaVu Sans Mono" w:hAnsi="DejaVu Sans Mono"/>
-          <w:rtl/>
-        </w:rPr>
-        <w:t xml:space="preserve"> </w:t>
-      </w:r>
-      <w:r>
-        <w:rPr>
-          <w:rFonts w:ascii="DejaVu Sans Mono" w:hAnsi="DejaVu Sans Mono" w:hint="cs"/>
-          <w:rtl/>
-        </w:rPr>
-        <w:t>اطمینان</w:t>
-      </w:r>
-      <w:r>
-        <w:rPr>
-          <w:rFonts w:ascii="DejaVu Sans Mono" w:hAnsi="DejaVu Sans Mono"/>
-          <w:rtl/>
-        </w:rPr>
-        <w:t xml:space="preserve"> </w:t>
-      </w:r>
-      <w:r>
-        <w:rPr>
-          <w:rFonts w:ascii="DejaVu Sans Mono" w:hAnsi="DejaVu Sans Mono" w:hint="cs"/>
-          <w:rtl/>
-        </w:rPr>
-        <w:t>با</w:t>
-      </w:r>
-      <w:r>
-        <w:rPr>
-          <w:rFonts w:ascii="DejaVu Sans Mono" w:hAnsi="DejaVu Sans Mono"/>
-          <w:rtl/>
-        </w:rPr>
-        <w:t xml:space="preserve"> </w:t>
-      </w:r>
-      <w:r>
-        <w:rPr>
-          <w:rFonts w:ascii="DejaVu Sans Mono" w:hAnsi="DejaVu Sans Mono" w:hint="cs"/>
-          <w:rtl/>
-        </w:rPr>
-        <w:t>کلمات</w:t>
-      </w:r>
-      <w:r>
-        <w:rPr>
-          <w:rFonts w:ascii="DejaVu Sans Mono" w:hAnsi="DejaVu Sans Mono"/>
-          <w:rtl/>
-        </w:rPr>
-        <w:t xml:space="preserve"> </w:t>
-      </w:r>
-      <w:r>
-        <w:rPr>
-          <w:rFonts w:ascii="DejaVu Sans Mono" w:hAnsi="DejaVu Sans Mono" w:hint="cs"/>
-          <w:rtl/>
-        </w:rPr>
-        <w:t>موجود</w:t>
-      </w:r>
-      <w:r>
-        <w:rPr>
-          <w:rFonts w:ascii="DejaVu Sans Mono" w:hAnsi="DejaVu Sans Mono"/>
-          <w:rtl/>
-        </w:rPr>
-        <w:t xml:space="preserve"> </w:t>
-      </w:r>
-      <w:r>
-        <w:rPr>
-          <w:rFonts w:ascii="DejaVu Sans Mono" w:hAnsi="DejaVu Sans Mono" w:hint="cs"/>
-          <w:rtl/>
-        </w:rPr>
-        <w:t>در</w:t>
-      </w:r>
-      <w:r>
-        <w:rPr>
-          <w:rFonts w:ascii="DejaVu Sans Mono" w:hAnsi="DejaVu Sans Mono"/>
-          <w:rtl/>
-        </w:rPr>
-        <w:t xml:space="preserve"> </w:t>
-      </w:r>
-      <w:r>
-        <w:rPr>
-          <w:rFonts w:ascii="DejaVu Sans Mono" w:hAnsi="DejaVu Sans Mono" w:hint="cs"/>
-          <w:rtl/>
-        </w:rPr>
-        <w:t>دیکشنری</w:t>
-      </w:r>
-      <w:r>
-        <w:rPr>
-          <w:rFonts w:ascii="DejaVu Sans Mono" w:hAnsi="DejaVu Sans Mono"/>
-          <w:rtl/>
-        </w:rPr>
-        <w:t xml:space="preserve"> </w:t>
-      </w:r>
-      <w:r>
-        <w:rPr>
-          <w:rFonts w:ascii="DejaVu Sans Mono" w:hAnsi="DejaVu Sans Mono" w:hint="cs"/>
-          <w:rtl/>
-        </w:rPr>
-        <w:t>ویژگی</w:t>
-      </w:r>
-      <w:r>
-        <w:rPr>
-          <w:rFonts w:ascii="Courier New" w:hAnsi="Courier New" w:hint="cs"/>
-          <w:rtl/>
-        </w:rPr>
-        <w:t>‌</w:t>
-      </w:r>
-      <w:r>
-        <w:rPr>
-          <w:rFonts w:ascii="DejaVu Sans Mono" w:hAnsi="DejaVu Sans Mono" w:hint="cs"/>
-          <w:rtl/>
-        </w:rPr>
-        <w:t>های</w:t>
-      </w:r>
-      <w:r>
-        <w:rPr>
-          <w:rFonts w:ascii="DejaVu Sans Mono" w:hAnsi="DejaVu Sans Mono"/>
-          <w:rtl/>
-        </w:rPr>
-        <w:t xml:space="preserve"> </w:t>
-      </w:r>
-      <w:r>
-        <w:rPr>
-          <w:rFonts w:ascii="DejaVu Sans Mono" w:hAnsi="DejaVu Sans Mono" w:hint="cs"/>
-          <w:rtl/>
-        </w:rPr>
-        <w:t>خاص</w:t>
-      </w:r>
-      <w:r>
-        <w:rPr>
-          <w:rFonts w:ascii="DejaVu Sans Mono" w:hAnsi="DejaVu Sans Mono"/>
-          <w:rtl/>
-        </w:rPr>
-        <w:t xml:space="preserve"> </w:t>
-      </w:r>
-      <w:r>
-        <w:rPr>
-          <w:rFonts w:ascii="DejaVu Sans Mono" w:hAnsi="DejaVu Sans Mono" w:hint="cs"/>
-          <w:rtl/>
-        </w:rPr>
-        <w:t>بدست</w:t>
-      </w:r>
-      <w:r>
-        <w:rPr>
-          <w:rFonts w:ascii="DejaVu Sans Mono" w:hAnsi="DejaVu Sans Mono"/>
-          <w:rtl/>
-        </w:rPr>
-        <w:t xml:space="preserve"> </w:t>
-      </w:r>
-      <w:r>
-        <w:rPr>
-          <w:rFonts w:ascii="DejaVu Sans Mono" w:hAnsi="DejaVu Sans Mono" w:hint="cs"/>
-          <w:rtl/>
-        </w:rPr>
-        <w:t>آمده</w:t>
-      </w:r>
-      <w:r>
-        <w:rPr>
-          <w:rFonts w:ascii="DejaVu Sans Mono" w:hAnsi="DejaVu Sans Mono"/>
-          <w:rtl/>
-        </w:rPr>
-        <w:t xml:space="preserve"> </w:t>
-      </w:r>
-      <w:r>
-        <w:rPr>
-          <w:rFonts w:ascii="DejaVu Sans Mono" w:hAnsi="DejaVu Sans Mono" w:hint="cs"/>
-          <w:rtl/>
-        </w:rPr>
-        <w:t>از</w:t>
-      </w:r>
-      <w:r>
-        <w:rPr>
-          <w:rFonts w:ascii="DejaVu Sans Mono" w:hAnsi="DejaVu Sans Mono"/>
-          <w:rtl/>
-        </w:rPr>
-        <w:t xml:space="preserve"> </w:t>
-      </w:r>
-      <w:r>
-        <w:rPr>
-          <w:rFonts w:ascii="DejaVu Sans Mono" w:hAnsi="DejaVu Sans Mono" w:hint="cs"/>
-          <w:rtl/>
-        </w:rPr>
-        <w:t>قسمت</w:t>
-      </w:r>
-      <w:r>
-        <w:rPr>
-          <w:rFonts w:ascii="DejaVu Sans Mono" w:hAnsi="DejaVu Sans Mono"/>
-          <w:rtl/>
-        </w:rPr>
-        <w:t xml:space="preserve"> </w:t>
-      </w:r>
-      <w:r>
-        <w:rPr>
-          <w:rFonts w:ascii="DejaVu Sans Mono" w:hAnsi="DejaVu Sans Mono" w:hint="cs"/>
-          <w:rtl/>
-        </w:rPr>
-        <w:t>قبل</w:t>
-      </w:r>
-      <w:r>
-        <w:rPr>
-          <w:rFonts w:ascii="DejaVu Sans Mono" w:hAnsi="DejaVu Sans Mono"/>
-          <w:rtl/>
-        </w:rPr>
-        <w:t xml:space="preserve"> </w:t>
-      </w:r>
-      <w:r>
-        <w:rPr>
-          <w:rFonts w:ascii="DejaVu Sans Mono" w:hAnsi="DejaVu Sans Mono" w:hint="cs"/>
-          <w:rtl/>
-        </w:rPr>
-        <w:t>مقایسه</w:t>
-      </w:r>
-      <w:r>
-        <w:rPr>
-          <w:rFonts w:ascii="DejaVu Sans Mono" w:hAnsi="DejaVu Sans Mono"/>
-          <w:rtl/>
-        </w:rPr>
-        <w:t xml:space="preserve"> </w:t>
-      </w:r>
-      <w:r>
-        <w:rPr>
-          <w:rFonts w:ascii="DejaVu Sans Mono" w:hAnsi="DejaVu Sans Mono" w:hint="cs"/>
-          <w:rtl/>
-        </w:rPr>
-        <w:t>می</w:t>
-      </w:r>
-      <w:r>
-        <w:rPr>
-          <w:rFonts w:ascii="Courier New" w:hAnsi="Courier New" w:hint="cs"/>
-          <w:rtl/>
-        </w:rPr>
-        <w:t>‌</w:t>
-      </w:r>
-      <w:r>
-        <w:rPr>
-          <w:rFonts w:ascii="DejaVu Sans Mono" w:hAnsi="DejaVu Sans Mono" w:hint="cs"/>
-          <w:rtl/>
-        </w:rPr>
-        <w:t>کنیم</w:t>
-      </w:r>
-      <w:r>
-        <w:rPr>
-          <w:rFonts w:ascii="DejaVu Sans Mono" w:hAnsi="DejaVu Sans Mono"/>
-          <w:rtl/>
-        </w:rPr>
-        <w:t xml:space="preserve"> </w:t>
-      </w:r>
-      <w:r>
-        <w:rPr>
-          <w:rFonts w:ascii="DejaVu Sans Mono" w:hAnsi="DejaVu Sans Mono" w:hint="cs"/>
-          <w:rtl/>
-        </w:rPr>
-        <w:t>و</w:t>
-      </w:r>
-      <w:r>
-        <w:rPr>
-          <w:rFonts w:ascii="DejaVu Sans Mono" w:hAnsi="DejaVu Sans Mono"/>
-          <w:rtl/>
-        </w:rPr>
-        <w:t xml:space="preserve"> </w:t>
-      </w:r>
-      <w:r>
-        <w:rPr>
-          <w:rFonts w:ascii="DejaVu Sans Mono" w:hAnsi="DejaVu Sans Mono" w:hint="cs"/>
-          <w:rtl/>
-        </w:rPr>
-        <w:t>شکل</w:t>
-      </w:r>
-      <w:r>
-        <w:rPr>
-          <w:rFonts w:ascii="DejaVu Sans Mono" w:hAnsi="DejaVu Sans Mono"/>
-          <w:rtl/>
-        </w:rPr>
-        <w:t xml:space="preserve"> </w:t>
-      </w:r>
-      <w:r>
-        <w:rPr>
-          <w:rFonts w:ascii="DejaVu Sans Mono" w:hAnsi="DejaVu Sans Mono" w:hint="cs"/>
-          <w:rtl/>
-        </w:rPr>
-        <w:t>مناسب</w:t>
-      </w:r>
-      <w:r>
-        <w:rPr>
-          <w:rFonts w:ascii="DejaVu Sans Mono" w:hAnsi="DejaVu Sans Mono"/>
-          <w:rtl/>
-        </w:rPr>
-        <w:t xml:space="preserve"> </w:t>
-      </w:r>
-      <w:r>
-        <w:rPr>
-          <w:rFonts w:ascii="DejaVu Sans Mono" w:hAnsi="DejaVu Sans Mono" w:hint="cs"/>
-          <w:rtl/>
-        </w:rPr>
-        <w:t>آنها</w:t>
-      </w:r>
-      <w:r>
-        <w:rPr>
-          <w:rFonts w:ascii="DejaVu Sans Mono" w:hAnsi="DejaVu Sans Mono"/>
-          <w:rtl/>
-        </w:rPr>
-        <w:t xml:space="preserve"> </w:t>
-      </w:r>
-      <w:r>
-        <w:rPr>
-          <w:rFonts w:ascii="DejaVu Sans Mono" w:hAnsi="DejaVu Sans Mono" w:hint="cs"/>
-          <w:rtl/>
-        </w:rPr>
-        <w:t>را</w:t>
-      </w:r>
-      <w:r>
-        <w:rPr>
-          <w:rFonts w:ascii="DejaVu Sans Mono" w:hAnsi="DejaVu Sans Mono"/>
-          <w:rtl/>
-        </w:rPr>
-        <w:t xml:space="preserve"> </w:t>
-      </w:r>
-      <w:r>
-        <w:rPr>
-          <w:rFonts w:ascii="DejaVu Sans Mono" w:hAnsi="DejaVu Sans Mono" w:hint="cs"/>
-          <w:rtl/>
-        </w:rPr>
-        <w:t>باز</w:t>
-      </w:r>
-      <w:r>
-        <w:rPr>
-          <w:rFonts w:ascii="DejaVu Sans Mono" w:hAnsi="DejaVu Sans Mono"/>
-          <w:rtl/>
-        </w:rPr>
-        <w:t xml:space="preserve"> </w:t>
-      </w:r>
-      <w:r>
-        <w:rPr>
-          <w:rFonts w:ascii="DejaVu Sans Mono" w:hAnsi="DejaVu Sans Mono" w:hint="cs"/>
-          <w:rtl/>
-        </w:rPr>
-        <w:t>می</w:t>
-      </w:r>
-      <w:r>
-        <w:rPr>
-          <w:rFonts w:ascii="Courier New" w:hAnsi="Courier New" w:hint="cs"/>
-          <w:rtl/>
-        </w:rPr>
-        <w:t>‌</w:t>
-      </w:r>
-      <w:r>
-        <w:rPr>
-          <w:rFonts w:ascii="DejaVu Sans Mono" w:hAnsi="DejaVu Sans Mono" w:hint="cs"/>
-          <w:rtl/>
-        </w:rPr>
-        <w:t>گردانیم</w:t>
-      </w:r>
-      <w:r>
-        <w:rPr>
-          <w:rFonts w:ascii="DejaVu Sans Mono" w:hAnsi="DejaVu Sans Mono"/>
-          <w:rtl/>
-        </w:rPr>
-        <w:t>.</w:t>
+          <w:rFonts w:ascii="Aptos" w:hAnsi="Aptos"/>
+          <w:rtl/>
+        </w:rPr>
+        <w:t xml:space="preserve"> در آورده و سپس برای جلوگیری از ورود کارکترها به کلمات، آن‌ها را حذف می‌کنیم.  کلمات جدا شده را برای اطمینان با کلمات موجود در دیکشنری ویژگی‌های خاص بدست آمده از قسمت قبل مقایسه می‌کنیم و شکل مناسب آنها را باز می‌گردانیم.</w:t>
       </w:r>
     </w:p>
     <w:p>
@@ -8674,7 +7704,6 @@
           <w:rtl/>
         </w:rPr>
       </w:pPr>
-      <w:bookmarkStart w:id="8" w:name="_Toc156699068"/>
       <w:r>
         <w:rPr>
           <w:rFonts w:ascii="DejaVu Sans Mono" w:hAnsi="DejaVu Sans Mono"/>
@@ -8694,6 +7723,7 @@
           <w:szCs w:val="28"/>
         </w:rPr>
       </w:pPr>
+      <w:bookmarkStart w:id="8" w:name="_Toc156758647"/>
       <w:r>
         <w:rPr>
           <w:rFonts w:ascii="Vazirmatn ExtraBold" w:hAnsi="Vazirmatn ExtraBold" w:cs="Vazirmatn ExtraBold"/>
@@ -9515,13 +8545,13 @@
     <w:p>
       <w:pPr>
         <w:rPr>
-          <w:rFonts w:ascii="DejaVu Sans Mono" w:hAnsi="DejaVu Sans Mono"/>
+          <w:rFonts w:ascii="Aptos" w:hAnsi="Aptos"/>
           <w:rtl/>
         </w:rPr>
       </w:pPr>
       <w:r>
         <w:rPr>
-          <w:rFonts w:ascii="DejaVu Sans Mono" w:hAnsi="DejaVu Sans Mono"/>
+          <w:rFonts w:ascii="Aptos" w:hAnsi="Aptos"/>
           <w:rtl/>
         </w:rPr>
         <w:t xml:space="preserve">تابع </w:t>
@@ -9529,14 +8559,14 @@
       <w:proofErr w:type="spellStart"/>
       <w:r>
         <w:rPr>
-          <w:rFonts w:ascii="DejaVu Sans Mono" w:hAnsi="DejaVu Sans Mono"/>
+          <w:rFonts w:ascii="Aptos" w:hAnsi="Aptos"/>
         </w:rPr>
         <w:t>process_text</w:t>
       </w:r>
       <w:proofErr w:type="spellEnd"/>
       <w:r>
         <w:rPr>
-          <w:rFonts w:ascii="DejaVu Sans Mono" w:hAnsi="DejaVu Sans Mono"/>
+          <w:rFonts w:ascii="Aptos" w:hAnsi="Aptos"/>
           <w:rtl/>
         </w:rPr>
         <w:t xml:space="preserve"> وظیف دریافت و فراخوانی توابع مناسب برای اجرای عملیات اصلی این پروژه را بر عهده دارد. در این بخش، پس از دریافت ورودی از کاربر، به وسیله تابع </w:t>
@@ -9544,338 +8574,30 @@
       <w:proofErr w:type="spellStart"/>
       <w:r>
         <w:rPr>
-          <w:rFonts w:ascii="DejaVu Sans Mono" w:hAnsi="DejaVu Sans Mono"/>
+          <w:rFonts w:ascii="Aptos" w:hAnsi="Aptos"/>
         </w:rPr>
         <w:t>extract_locations</w:t>
       </w:r>
       <w:proofErr w:type="spellEnd"/>
       <w:r>
         <w:rPr>
-          <w:rFonts w:ascii="DejaVu Sans Mono" w:hAnsi="DejaVu Sans Mono"/>
-          <w:rtl/>
-        </w:rPr>
-        <w:t xml:space="preserve"> که قبل</w:t>
-      </w:r>
-      <w:r>
-        <w:rPr>
-          <w:rFonts w:ascii="Courier New" w:hAnsi="Courier New" w:hint="cs"/>
-          <w:rtl/>
-        </w:rPr>
-        <w:t>‌</w:t>
-      </w:r>
-      <w:r>
-        <w:rPr>
-          <w:rFonts w:ascii="DejaVu Sans Mono" w:hAnsi="DejaVu Sans Mono" w:hint="cs"/>
-          <w:rtl/>
-        </w:rPr>
-        <w:t>تر</w:t>
-      </w:r>
-      <w:r>
-        <w:rPr>
-          <w:rFonts w:ascii="DejaVu Sans Mono" w:hAnsi="DejaVu Sans Mono"/>
-          <w:rtl/>
-        </w:rPr>
-        <w:t xml:space="preserve"> </w:t>
-      </w:r>
-      <w:r>
-        <w:rPr>
-          <w:rFonts w:ascii="DejaVu Sans Mono" w:hAnsi="DejaVu Sans Mono" w:hint="cs"/>
-          <w:rtl/>
-        </w:rPr>
-        <w:t>توضیح</w:t>
-      </w:r>
-      <w:r>
-        <w:rPr>
-          <w:rFonts w:ascii="DejaVu Sans Mono" w:hAnsi="DejaVu Sans Mono"/>
-          <w:rtl/>
-        </w:rPr>
-        <w:t xml:space="preserve"> </w:t>
-      </w:r>
-      <w:r>
-        <w:rPr>
-          <w:rFonts w:ascii="DejaVu Sans Mono" w:hAnsi="DejaVu Sans Mono" w:hint="cs"/>
-          <w:rtl/>
-        </w:rPr>
-        <w:t>داده</w:t>
-      </w:r>
-      <w:r>
-        <w:rPr>
-          <w:rFonts w:ascii="DejaVu Sans Mono" w:hAnsi="DejaVu Sans Mono"/>
-          <w:rtl/>
-        </w:rPr>
-        <w:t xml:space="preserve"> </w:t>
-      </w:r>
-      <w:r>
-        <w:rPr>
-          <w:rFonts w:ascii="DejaVu Sans Mono" w:hAnsi="DejaVu Sans Mono" w:hint="cs"/>
-          <w:rtl/>
-        </w:rPr>
-        <w:t>شد</w:t>
-      </w:r>
-      <w:r>
-        <w:rPr>
-          <w:rFonts w:ascii="DejaVu Sans Mono" w:hAnsi="DejaVu Sans Mono"/>
-          <w:rtl/>
-        </w:rPr>
-        <w:t xml:space="preserve"> </w:t>
-      </w:r>
-      <w:r>
-        <w:rPr>
-          <w:rFonts w:ascii="DejaVu Sans Mono" w:hAnsi="DejaVu Sans Mono" w:hint="cs"/>
-          <w:rtl/>
-        </w:rPr>
-        <w:t>ویژگی</w:t>
-      </w:r>
-      <w:r>
-        <w:rPr>
-          <w:rFonts w:ascii="Courier New" w:hAnsi="Courier New" w:hint="cs"/>
-          <w:rtl/>
-        </w:rPr>
-        <w:t>‌</w:t>
-      </w:r>
-      <w:r>
-        <w:rPr>
-          <w:rFonts w:ascii="DejaVu Sans Mono" w:hAnsi="DejaVu Sans Mono" w:hint="cs"/>
-          <w:rtl/>
-        </w:rPr>
-        <w:t>های</w:t>
-      </w:r>
-      <w:r>
-        <w:rPr>
-          <w:rFonts w:ascii="DejaVu Sans Mono" w:hAnsi="DejaVu Sans Mono"/>
-          <w:rtl/>
-        </w:rPr>
-        <w:t xml:space="preserve"> </w:t>
-      </w:r>
-      <w:r>
-        <w:rPr>
-          <w:rFonts w:ascii="DejaVu Sans Mono" w:hAnsi="DejaVu Sans Mono" w:hint="cs"/>
-          <w:rtl/>
-        </w:rPr>
-        <w:t>مدنظر</w:t>
-      </w:r>
-      <w:r>
-        <w:rPr>
-          <w:rFonts w:ascii="DejaVu Sans Mono" w:hAnsi="DejaVu Sans Mono"/>
-          <w:rtl/>
-        </w:rPr>
-        <w:t xml:space="preserve"> </w:t>
-      </w:r>
-      <w:r>
-        <w:rPr>
-          <w:rFonts w:ascii="DejaVu Sans Mono" w:hAnsi="DejaVu Sans Mono" w:hint="cs"/>
-          <w:rtl/>
-        </w:rPr>
-        <w:t>کاربر</w:t>
-      </w:r>
-      <w:r>
-        <w:rPr>
-          <w:rFonts w:ascii="DejaVu Sans Mono" w:hAnsi="DejaVu Sans Mono"/>
-          <w:rtl/>
-        </w:rPr>
-        <w:t xml:space="preserve"> </w:t>
-      </w:r>
-      <w:r>
-        <w:rPr>
-          <w:rFonts w:ascii="DejaVu Sans Mono" w:hAnsi="DejaVu Sans Mono" w:hint="cs"/>
-          <w:rtl/>
-        </w:rPr>
-        <w:t>را</w:t>
-      </w:r>
-      <w:r>
-        <w:rPr>
-          <w:rFonts w:ascii="DejaVu Sans Mono" w:hAnsi="DejaVu Sans Mono"/>
-          <w:rtl/>
-        </w:rPr>
-        <w:t xml:space="preserve"> </w:t>
-      </w:r>
-      <w:r>
-        <w:rPr>
-          <w:rFonts w:ascii="DejaVu Sans Mono" w:hAnsi="DejaVu Sans Mono" w:hint="cs"/>
-          <w:rtl/>
-        </w:rPr>
-        <w:t>استخراج</w:t>
-      </w:r>
-      <w:r>
-        <w:rPr>
-          <w:rFonts w:ascii="DejaVu Sans Mono" w:hAnsi="DejaVu Sans Mono"/>
-          <w:rtl/>
-        </w:rPr>
-        <w:t xml:space="preserve"> </w:t>
-      </w:r>
-      <w:r>
-        <w:rPr>
-          <w:rFonts w:ascii="DejaVu Sans Mono" w:hAnsi="DejaVu Sans Mono" w:hint="cs"/>
-          <w:rtl/>
-        </w:rPr>
-        <w:t>می</w:t>
-      </w:r>
-      <w:r>
-        <w:rPr>
-          <w:rFonts w:ascii="Courier New" w:hAnsi="Courier New" w:hint="cs"/>
-          <w:rtl/>
-        </w:rPr>
-        <w:t>‌</w:t>
-      </w:r>
-      <w:r>
-        <w:rPr>
-          <w:rFonts w:ascii="DejaVu Sans Mono" w:hAnsi="DejaVu Sans Mono" w:hint="cs"/>
-          <w:rtl/>
-        </w:rPr>
-        <w:t>کنیم</w:t>
-      </w:r>
-      <w:r>
-        <w:rPr>
-          <w:rFonts w:ascii="DejaVu Sans Mono" w:hAnsi="DejaVu Sans Mono"/>
-          <w:rtl/>
-        </w:rPr>
-        <w:t xml:space="preserve">. </w:t>
-      </w:r>
-      <w:r>
-        <w:rPr>
-          <w:rFonts w:ascii="DejaVu Sans Mono" w:hAnsi="DejaVu Sans Mono" w:hint="cs"/>
-          <w:rtl/>
-        </w:rPr>
-        <w:t>سپس</w:t>
-      </w:r>
-      <w:r>
-        <w:rPr>
-          <w:rFonts w:ascii="DejaVu Sans Mono" w:hAnsi="DejaVu Sans Mono"/>
-          <w:rtl/>
-        </w:rPr>
-        <w:t xml:space="preserve"> </w:t>
-      </w:r>
-      <w:r>
-        <w:rPr>
-          <w:rFonts w:ascii="DejaVu Sans Mono" w:hAnsi="DejaVu Sans Mono" w:hint="cs"/>
-          <w:rtl/>
-        </w:rPr>
-        <w:t>یک</w:t>
-      </w:r>
-      <w:r>
-        <w:rPr>
-          <w:rFonts w:ascii="DejaVu Sans Mono" w:hAnsi="DejaVu Sans Mono"/>
-          <w:rtl/>
-        </w:rPr>
-        <w:t xml:space="preserve"> </w:t>
-      </w:r>
-      <w:r>
-        <w:rPr>
-          <w:rFonts w:ascii="DejaVu Sans Mono" w:hAnsi="DejaVu Sans Mono" w:hint="cs"/>
-          <w:rtl/>
-        </w:rPr>
-        <w:t>کوئری</w:t>
-      </w:r>
-      <w:r>
-        <w:rPr>
-          <w:rFonts w:ascii="DejaVu Sans Mono" w:hAnsi="DejaVu Sans Mono"/>
-          <w:rtl/>
-        </w:rPr>
-        <w:t xml:space="preserve"> </w:t>
-      </w:r>
-      <w:r>
-        <w:rPr>
-          <w:rFonts w:ascii="DejaVu Sans Mono" w:hAnsi="DejaVu Sans Mono" w:hint="cs"/>
-          <w:rtl/>
-        </w:rPr>
-        <w:t>برای</w:t>
-      </w:r>
-      <w:r>
-        <w:rPr>
-          <w:rFonts w:ascii="DejaVu Sans Mono" w:hAnsi="DejaVu Sans Mono"/>
-          <w:rtl/>
-        </w:rPr>
-        <w:t xml:space="preserve"> </w:t>
-      </w:r>
-      <w:r>
-        <w:rPr>
-          <w:rFonts w:ascii="DejaVu Sans Mono" w:hAnsi="DejaVu Sans Mono" w:hint="cs"/>
-          <w:rtl/>
-        </w:rPr>
-        <w:t>ایجاد</w:t>
-      </w:r>
-      <w:r>
-        <w:rPr>
-          <w:rFonts w:ascii="DejaVu Sans Mono" w:hAnsi="DejaVu Sans Mono"/>
-          <w:rtl/>
-        </w:rPr>
-        <w:t xml:space="preserve"> </w:t>
-      </w:r>
-      <w:r>
-        <w:rPr>
-          <w:rFonts w:ascii="DejaVu Sans Mono" w:hAnsi="DejaVu Sans Mono" w:hint="cs"/>
-          <w:rtl/>
-        </w:rPr>
-        <w:t>عملیات</w:t>
-      </w:r>
-      <w:r>
-        <w:rPr>
-          <w:rFonts w:ascii="DejaVu Sans Mono" w:hAnsi="DejaVu Sans Mono"/>
-          <w:rtl/>
-        </w:rPr>
-        <w:t xml:space="preserve"> </w:t>
-      </w:r>
-      <w:r>
-        <w:rPr>
-          <w:rFonts w:ascii="DejaVu Sans Mono" w:hAnsi="DejaVu Sans Mono" w:hint="cs"/>
-          <w:rtl/>
-        </w:rPr>
-        <w:t>پرسش</w:t>
-      </w:r>
-      <w:r>
-        <w:rPr>
-          <w:rFonts w:ascii="DejaVu Sans Mono" w:hAnsi="DejaVu Sans Mono"/>
-          <w:rtl/>
-        </w:rPr>
-        <w:t xml:space="preserve"> </w:t>
-      </w:r>
-      <w:r>
-        <w:rPr>
-          <w:rFonts w:ascii="DejaVu Sans Mono" w:hAnsi="DejaVu Sans Mono" w:hint="cs"/>
-          <w:rtl/>
-        </w:rPr>
-        <w:t>از</w:t>
-      </w:r>
-      <w:r>
-        <w:rPr>
-          <w:rFonts w:ascii="DejaVu Sans Mono" w:hAnsi="DejaVu Sans Mono"/>
-          <w:rtl/>
-        </w:rPr>
-        <w:t xml:space="preserve"> </w:t>
-      </w:r>
-      <w:r>
-        <w:rPr>
-          <w:rFonts w:ascii="DejaVu Sans Mono" w:hAnsi="DejaVu Sans Mono"/>
+          <w:rFonts w:ascii="Aptos" w:hAnsi="Aptos"/>
+          <w:rtl/>
+        </w:rPr>
+        <w:t xml:space="preserve"> که قبل‌تر توضیح داده شد ویژگی‌های مدنظر کاربر را استخراج می‌کنیم. سپس یک کوئری برای ایجاد عملیات پرسش از </w:t>
+      </w:r>
+      <w:r>
+        <w:rPr>
+          <w:rFonts w:ascii="Aptos" w:hAnsi="Aptos"/>
         </w:rPr>
         <w:t>KB</w:t>
       </w:r>
       <w:r>
         <w:rPr>
-          <w:rFonts w:ascii="DejaVu Sans Mono" w:hAnsi="DejaVu Sans Mono"/>
-          <w:rtl/>
-        </w:rPr>
-        <w:t xml:space="preserve"> خود ایجاد کرده و آن را ارسال می</w:t>
-      </w:r>
-      <w:r>
-        <w:rPr>
-          <w:rFonts w:ascii="Courier New" w:hAnsi="Courier New" w:hint="cs"/>
-          <w:rtl/>
-        </w:rPr>
-        <w:t>‌</w:t>
-      </w:r>
-      <w:r>
-        <w:rPr>
-          <w:rFonts w:ascii="DejaVu Sans Mono" w:hAnsi="DejaVu Sans Mono" w:hint="cs"/>
-          <w:rtl/>
-        </w:rPr>
-        <w:t>کنیم</w:t>
-      </w:r>
-      <w:r>
-        <w:rPr>
-          <w:rFonts w:ascii="DejaVu Sans Mono" w:hAnsi="DejaVu Sans Mono"/>
-          <w:rtl/>
-        </w:rPr>
-        <w:t>.</w:t>
+          <w:rFonts w:ascii="Aptos" w:hAnsi="Aptos"/>
+          <w:rtl/>
+        </w:rPr>
+        <w:t xml:space="preserve"> خود ایجاد کرده و آن را ارسال می‌کنیم.</w:t>
       </w:r>
     </w:p>
     <w:p>
@@ -9904,7 +8626,7 @@
           <w:rtl/>
         </w:rPr>
       </w:pPr>
-      <w:bookmarkStart w:id="9" w:name="_Toc156699069"/>
+      <w:bookmarkStart w:id="9" w:name="_Toc156758648"/>
       <w:r>
         <w:rPr>
           <w:rFonts w:ascii="Vazirmatn ExtraBold" w:hAnsi="Vazirmatn ExtraBold" w:cs="Vazirmatn ExtraBold"/>
@@ -11952,7 +10674,7 @@
     <w:p>
       <w:pPr>
         <w:rPr>
-          <w:rFonts w:ascii="Aptos" w:hAnsi="Aptos" w:hint="cs"/>
+          <w:rFonts w:ascii="Aptos" w:hAnsi="Aptos"/>
           <w:rtl/>
         </w:rPr>
       </w:pPr>
@@ -12187,7 +10909,7 @@
           <w:rtl/>
         </w:rPr>
       </w:pPr>
-      <w:bookmarkStart w:id="10" w:name="_Toc156699070"/>
+      <w:bookmarkStart w:id="10" w:name="_Toc156758649"/>
       <w:r>
         <w:rPr>
           <w:rFonts w:ascii="Vazirmatn ExtraBold" w:hAnsi="Vazirmatn ExtraBold" w:cs="Vazirmatn ExtraBold"/>
@@ -12922,512 +11644,57 @@
     <w:p>
       <w:pPr>
         <w:rPr>
-          <w:rFonts w:ascii="DejaVu Sans Mono" w:hAnsi="DejaVu Sans Mono"/>
+          <w:rFonts w:ascii="Aptos" w:hAnsi="Aptos"/>
           <w:rtl/>
         </w:rPr>
       </w:pPr>
       <w:r>
         <w:rPr>
-          <w:rFonts w:ascii="DejaVu Sans Mono" w:hAnsi="DejaVu Sans Mono"/>
-          <w:rtl/>
-        </w:rPr>
-        <w:t>در انتها، نتایج بدست آمده را روی نقشه به کاربر نشان می</w:t>
-      </w:r>
-      <w:r>
-        <w:rPr>
-          <w:rFonts w:ascii="Courier New" w:hAnsi="Courier New" w:hint="cs"/>
-          <w:rtl/>
-        </w:rPr>
-        <w:t>‌</w:t>
-      </w:r>
-      <w:r>
-        <w:rPr>
-          <w:rFonts w:ascii="DejaVu Sans Mono" w:hAnsi="DejaVu Sans Mono" w:hint="cs"/>
-          <w:rtl/>
-        </w:rPr>
-        <w:t>دهیم</w:t>
-      </w:r>
-      <w:r>
-        <w:rPr>
-          <w:rFonts w:ascii="DejaVu Sans Mono" w:hAnsi="DejaVu Sans Mono"/>
-          <w:rtl/>
-        </w:rPr>
-        <w:t xml:space="preserve">. </w:t>
-      </w:r>
-      <w:r>
-        <w:rPr>
-          <w:rFonts w:ascii="DejaVu Sans Mono" w:hAnsi="DejaVu Sans Mono" w:hint="cs"/>
-          <w:rtl/>
-        </w:rPr>
-        <w:t>در</w:t>
-      </w:r>
-      <w:r>
-        <w:rPr>
-          <w:rFonts w:ascii="DejaVu Sans Mono" w:hAnsi="DejaVu Sans Mono"/>
-          <w:rtl/>
+          <w:rFonts w:ascii="Aptos" w:hAnsi="Aptos"/>
+          <w:rtl/>
+        </w:rPr>
+        <w:t>در انتها، نتایج بدست آمده را روی نقشه به کاربر نشان می‌دهیم. در صورتی که نتایج بدست آمده بیشتر از 5 باشند، یک پیام اخطار مبنی بر کمبود اطلاعات به کاربر نشان داده‌ می‌شود و ورودی مجددا دریافت می‌شود.</w:t>
+      </w:r>
+      <w:r>
+        <w:rPr>
+          <w:rFonts w:ascii="Aptos" w:hAnsi="Aptos"/>
+          <w:rtl/>
+        </w:rPr>
+        <w:t xml:space="preserve"> در غیر اینصورت، تور مناسب به وسیله تابع </w:t>
+      </w:r>
+      <w:r>
+        <w:rPr>
+          <w:rFonts w:ascii="Aptos" w:hAnsi="Aptos"/>
         </w:rPr>
         <w:t xml:space="preserve"> </w:t>
       </w:r>
-      <w:r>
-        <w:rPr>
-          <w:rFonts w:ascii="DejaVu Sans Mono" w:hAnsi="DejaVu Sans Mono" w:hint="cs"/>
-          <w:rtl/>
-        </w:rPr>
-        <w:t>صورتی</w:t>
-      </w:r>
-      <w:r>
-        <w:rPr>
-          <w:rFonts w:ascii="DejaVu Sans Mono" w:hAnsi="DejaVu Sans Mono"/>
-          <w:rtl/>
-        </w:rPr>
-        <w:t xml:space="preserve"> </w:t>
-      </w:r>
-      <w:r>
-        <w:rPr>
-          <w:rFonts w:ascii="DejaVu Sans Mono" w:hAnsi="DejaVu Sans Mono" w:hint="cs"/>
-          <w:rtl/>
-        </w:rPr>
-        <w:t>که</w:t>
-      </w:r>
-      <w:r>
-        <w:rPr>
-          <w:rFonts w:ascii="DejaVu Sans Mono" w:hAnsi="DejaVu Sans Mono"/>
-          <w:rtl/>
-        </w:rPr>
-        <w:t xml:space="preserve"> </w:t>
-      </w:r>
-      <w:r>
-        <w:rPr>
-          <w:rFonts w:ascii="DejaVu Sans Mono" w:hAnsi="DejaVu Sans Mono" w:hint="cs"/>
-          <w:rtl/>
-        </w:rPr>
-        <w:t>نتایج</w:t>
-      </w:r>
-      <w:r>
-        <w:rPr>
-          <w:rFonts w:ascii="DejaVu Sans Mono" w:hAnsi="DejaVu Sans Mono"/>
-          <w:rtl/>
-        </w:rPr>
-        <w:t xml:space="preserve"> </w:t>
-      </w:r>
-      <w:r>
-        <w:rPr>
-          <w:rFonts w:ascii="DejaVu Sans Mono" w:hAnsi="DejaVu Sans Mono" w:hint="cs"/>
-          <w:rtl/>
-        </w:rPr>
-        <w:t>بدست</w:t>
-      </w:r>
-      <w:r>
-        <w:rPr>
-          <w:rFonts w:ascii="DejaVu Sans Mono" w:hAnsi="DejaVu Sans Mono"/>
-          <w:rtl/>
-        </w:rPr>
-        <w:t xml:space="preserve"> </w:t>
-      </w:r>
-      <w:r>
-        <w:rPr>
-          <w:rFonts w:ascii="DejaVu Sans Mono" w:hAnsi="DejaVu Sans Mono" w:hint="cs"/>
-          <w:rtl/>
-        </w:rPr>
-        <w:t>آمده</w:t>
-      </w:r>
-      <w:r>
-        <w:rPr>
-          <w:rFonts w:ascii="DejaVu Sans Mono" w:hAnsi="DejaVu Sans Mono"/>
-          <w:rtl/>
-        </w:rPr>
-        <w:t xml:space="preserve"> </w:t>
-      </w:r>
-      <w:r>
-        <w:rPr>
-          <w:rFonts w:ascii="DejaVu Sans Mono" w:hAnsi="DejaVu Sans Mono" w:hint="cs"/>
-          <w:rtl/>
-        </w:rPr>
-        <w:t>بیشتر</w:t>
-      </w:r>
-      <w:r>
-        <w:rPr>
-          <w:rFonts w:ascii="DejaVu Sans Mono" w:hAnsi="DejaVu Sans Mono"/>
-          <w:rtl/>
-        </w:rPr>
-        <w:t xml:space="preserve"> </w:t>
-      </w:r>
-      <w:r>
-        <w:rPr>
-          <w:rFonts w:ascii="DejaVu Sans Mono" w:hAnsi="DejaVu Sans Mono" w:hint="cs"/>
-          <w:rtl/>
-        </w:rPr>
-        <w:t>از</w:t>
-      </w:r>
-      <w:r>
-        <w:rPr>
-          <w:rFonts w:ascii="DejaVu Sans Mono" w:hAnsi="DejaVu Sans Mono"/>
-          <w:rtl/>
-        </w:rPr>
-        <w:t xml:space="preserve"> 5 </w:t>
-      </w:r>
-      <w:r>
-        <w:rPr>
-          <w:rFonts w:ascii="DejaVu Sans Mono" w:hAnsi="DejaVu Sans Mono" w:hint="cs"/>
-          <w:rtl/>
-        </w:rPr>
-        <w:t>باشند،</w:t>
-      </w:r>
-      <w:r>
-        <w:rPr>
-          <w:rFonts w:ascii="DejaVu Sans Mono" w:hAnsi="DejaVu Sans Mono"/>
-          <w:rtl/>
-        </w:rPr>
-        <w:t xml:space="preserve"> </w:t>
-      </w:r>
-      <w:r>
-        <w:rPr>
-          <w:rFonts w:ascii="DejaVu Sans Mono" w:hAnsi="DejaVu Sans Mono" w:hint="cs"/>
-          <w:rtl/>
-        </w:rPr>
-        <w:t>یک</w:t>
-      </w:r>
-      <w:r>
-        <w:rPr>
-          <w:rFonts w:ascii="DejaVu Sans Mono" w:hAnsi="DejaVu Sans Mono"/>
-          <w:rtl/>
-        </w:rPr>
-        <w:t xml:space="preserve"> </w:t>
-      </w:r>
-      <w:r>
-        <w:rPr>
-          <w:rFonts w:ascii="DejaVu Sans Mono" w:hAnsi="DejaVu Sans Mono" w:hint="cs"/>
-          <w:rtl/>
-        </w:rPr>
-        <w:t>پیام</w:t>
-      </w:r>
-      <w:r>
-        <w:rPr>
-          <w:rFonts w:ascii="DejaVu Sans Mono" w:hAnsi="DejaVu Sans Mono"/>
-          <w:rtl/>
-        </w:rPr>
-        <w:t xml:space="preserve"> </w:t>
-      </w:r>
-      <w:r>
-        <w:rPr>
-          <w:rFonts w:ascii="DejaVu Sans Mono" w:hAnsi="DejaVu Sans Mono" w:hint="cs"/>
-          <w:rtl/>
-        </w:rPr>
-        <w:t>اخطار</w:t>
-      </w:r>
-      <w:r>
-        <w:rPr>
-          <w:rFonts w:ascii="DejaVu Sans Mono" w:hAnsi="DejaVu Sans Mono"/>
-          <w:rtl/>
-        </w:rPr>
-        <w:t xml:space="preserve"> </w:t>
-      </w:r>
-      <w:r>
-        <w:rPr>
-          <w:rFonts w:ascii="DejaVu Sans Mono" w:hAnsi="DejaVu Sans Mono" w:hint="cs"/>
-          <w:rtl/>
-        </w:rPr>
-        <w:t>مبنی</w:t>
-      </w:r>
-      <w:r>
-        <w:rPr>
-          <w:rFonts w:ascii="DejaVu Sans Mono" w:hAnsi="DejaVu Sans Mono"/>
-          <w:rtl/>
-        </w:rPr>
-        <w:t xml:space="preserve"> </w:t>
-      </w:r>
-      <w:r>
-        <w:rPr>
-          <w:rFonts w:ascii="DejaVu Sans Mono" w:hAnsi="DejaVu Sans Mono" w:hint="cs"/>
-          <w:rtl/>
-        </w:rPr>
-        <w:t>بر</w:t>
-      </w:r>
-      <w:r>
-        <w:rPr>
-          <w:rFonts w:ascii="DejaVu Sans Mono" w:hAnsi="DejaVu Sans Mono"/>
-          <w:rtl/>
-        </w:rPr>
-        <w:t xml:space="preserve"> </w:t>
-      </w:r>
-      <w:r>
-        <w:rPr>
-          <w:rFonts w:ascii="DejaVu Sans Mono" w:hAnsi="DejaVu Sans Mono" w:hint="cs"/>
-          <w:rtl/>
-        </w:rPr>
-        <w:t>کمبود</w:t>
-      </w:r>
-      <w:r>
-        <w:rPr>
-          <w:rFonts w:ascii="DejaVu Sans Mono" w:hAnsi="DejaVu Sans Mono"/>
-          <w:rtl/>
-        </w:rPr>
-        <w:t xml:space="preserve"> </w:t>
-      </w:r>
-      <w:r>
-        <w:rPr>
-          <w:rFonts w:ascii="DejaVu Sans Mono" w:hAnsi="DejaVu Sans Mono" w:hint="cs"/>
-          <w:rtl/>
-        </w:rPr>
-        <w:t>اطلاعات</w:t>
-      </w:r>
-      <w:r>
-        <w:rPr>
-          <w:rFonts w:ascii="DejaVu Sans Mono" w:hAnsi="DejaVu Sans Mono"/>
-          <w:rtl/>
-        </w:rPr>
-        <w:t xml:space="preserve"> </w:t>
-      </w:r>
-      <w:r>
-        <w:rPr>
-          <w:rFonts w:ascii="DejaVu Sans Mono" w:hAnsi="DejaVu Sans Mono" w:hint="cs"/>
-          <w:rtl/>
-        </w:rPr>
-        <w:t>به</w:t>
-      </w:r>
-      <w:r>
-        <w:rPr>
-          <w:rFonts w:ascii="DejaVu Sans Mono" w:hAnsi="DejaVu Sans Mono"/>
-          <w:rtl/>
-        </w:rPr>
-        <w:t xml:space="preserve"> </w:t>
-      </w:r>
-      <w:r>
-        <w:rPr>
-          <w:rFonts w:ascii="DejaVu Sans Mono" w:hAnsi="DejaVu Sans Mono" w:hint="cs"/>
-          <w:rtl/>
-        </w:rPr>
-        <w:t>کاربر</w:t>
-      </w:r>
-      <w:r>
-        <w:rPr>
-          <w:rFonts w:ascii="DejaVu Sans Mono" w:hAnsi="DejaVu Sans Mono"/>
-          <w:rtl/>
-        </w:rPr>
-        <w:t xml:space="preserve"> </w:t>
-      </w:r>
-      <w:r>
-        <w:rPr>
-          <w:rFonts w:ascii="DejaVu Sans Mono" w:hAnsi="DejaVu Sans Mono" w:hint="cs"/>
-          <w:rtl/>
-        </w:rPr>
-        <w:t>نشان</w:t>
-      </w:r>
-      <w:r>
-        <w:rPr>
-          <w:rFonts w:ascii="DejaVu Sans Mono" w:hAnsi="DejaVu Sans Mono"/>
-          <w:rtl/>
-        </w:rPr>
-        <w:t xml:space="preserve"> </w:t>
-      </w:r>
-      <w:r>
-        <w:rPr>
-          <w:rFonts w:ascii="DejaVu Sans Mono" w:hAnsi="DejaVu Sans Mono" w:hint="cs"/>
-          <w:rtl/>
-        </w:rPr>
-        <w:t>داده</w:t>
-      </w:r>
-      <w:r>
-        <w:rPr>
-          <w:rFonts w:ascii="Courier New" w:hAnsi="Courier New" w:hint="cs"/>
-          <w:rtl/>
-        </w:rPr>
-        <w:t>‌</w:t>
-      </w:r>
-      <w:r>
-        <w:rPr>
-          <w:rFonts w:ascii="DejaVu Sans Mono" w:hAnsi="DejaVu Sans Mono"/>
-          <w:rtl/>
-        </w:rPr>
-        <w:t xml:space="preserve"> </w:t>
-      </w:r>
-      <w:r>
-        <w:rPr>
-          <w:rFonts w:ascii="DejaVu Sans Mono" w:hAnsi="DejaVu Sans Mono" w:hint="cs"/>
-          <w:rtl/>
-        </w:rPr>
-        <w:t>می</w:t>
-      </w:r>
-      <w:r>
-        <w:rPr>
-          <w:rFonts w:ascii="Courier New" w:hAnsi="Courier New" w:hint="cs"/>
-          <w:rtl/>
-        </w:rPr>
-        <w:t>‌</w:t>
-      </w:r>
-      <w:r>
-        <w:rPr>
-          <w:rFonts w:ascii="DejaVu Sans Mono" w:hAnsi="DejaVu Sans Mono" w:hint="cs"/>
-          <w:rtl/>
-        </w:rPr>
-        <w:t>شود</w:t>
-      </w:r>
-      <w:r>
-        <w:rPr>
-          <w:rFonts w:ascii="DejaVu Sans Mono" w:hAnsi="DejaVu Sans Mono"/>
-          <w:rtl/>
-        </w:rPr>
-        <w:t xml:space="preserve"> </w:t>
-      </w:r>
-      <w:r>
-        <w:rPr>
-          <w:rFonts w:ascii="DejaVu Sans Mono" w:hAnsi="DejaVu Sans Mono" w:hint="cs"/>
-          <w:rtl/>
-        </w:rPr>
-        <w:t>و</w:t>
-      </w:r>
-      <w:r>
-        <w:rPr>
-          <w:rFonts w:ascii="DejaVu Sans Mono" w:hAnsi="DejaVu Sans Mono"/>
-          <w:rtl/>
-        </w:rPr>
-        <w:t xml:space="preserve"> </w:t>
-      </w:r>
-      <w:r>
-        <w:rPr>
-          <w:rFonts w:ascii="DejaVu Sans Mono" w:hAnsi="DejaVu Sans Mono" w:hint="cs"/>
-          <w:rtl/>
-        </w:rPr>
-        <w:t>ورودی</w:t>
-      </w:r>
-      <w:r>
-        <w:rPr>
-          <w:rFonts w:ascii="DejaVu Sans Mono" w:hAnsi="DejaVu Sans Mono"/>
-          <w:rtl/>
-        </w:rPr>
-        <w:t xml:space="preserve"> </w:t>
-      </w:r>
-      <w:r>
-        <w:rPr>
-          <w:rFonts w:ascii="DejaVu Sans Mono" w:hAnsi="DejaVu Sans Mono" w:hint="cs"/>
-          <w:rtl/>
-        </w:rPr>
-        <w:t>مجددا</w:t>
-      </w:r>
-      <w:r>
-        <w:rPr>
-          <w:rFonts w:ascii="DejaVu Sans Mono" w:hAnsi="DejaVu Sans Mono"/>
-          <w:rtl/>
-        </w:rPr>
-        <w:t xml:space="preserve"> </w:t>
-      </w:r>
-      <w:r>
-        <w:rPr>
-          <w:rFonts w:ascii="DejaVu Sans Mono" w:hAnsi="DejaVu Sans Mono" w:hint="cs"/>
-          <w:rtl/>
-        </w:rPr>
-        <w:t>دریافت</w:t>
-      </w:r>
-      <w:r>
-        <w:rPr>
-          <w:rFonts w:ascii="DejaVu Sans Mono" w:hAnsi="DejaVu Sans Mono"/>
-          <w:rtl/>
-        </w:rPr>
-        <w:t xml:space="preserve"> </w:t>
-      </w:r>
-      <w:r>
-        <w:rPr>
-          <w:rFonts w:ascii="DejaVu Sans Mono" w:hAnsi="DejaVu Sans Mono" w:hint="cs"/>
-          <w:rtl/>
-        </w:rPr>
-        <w:t>می</w:t>
-      </w:r>
-      <w:r>
-        <w:rPr>
-          <w:rFonts w:ascii="Courier New" w:hAnsi="Courier New" w:hint="cs"/>
-          <w:rtl/>
-        </w:rPr>
-        <w:t>‌</w:t>
-      </w:r>
-      <w:r>
-        <w:rPr>
-          <w:rFonts w:ascii="DejaVu Sans Mono" w:hAnsi="DejaVu Sans Mono" w:hint="cs"/>
-          <w:rtl/>
-        </w:rPr>
-        <w:t>شود</w:t>
-      </w:r>
-      <w:r>
-        <w:rPr>
-          <w:rFonts w:ascii="DejaVu Sans Mono" w:hAnsi="DejaVu Sans Mono"/>
-          <w:rtl/>
-        </w:rPr>
-        <w:t>.</w:t>
-      </w:r>
-      <w:r>
-        <w:rPr>
-          <w:rFonts w:ascii="DejaVu Sans Mono" w:hAnsi="DejaVu Sans Mono"/>
-          <w:rtl/>
-        </w:rPr>
-        <w:t xml:space="preserve"> در غیر اینصورت، تور مناسب به وسیله تابع </w:t>
-      </w:r>
-      <w:r>
-        <w:rPr>
-          <w:rFonts w:ascii="DejaVu Sans Mono" w:hAnsi="DejaVu Sans Mono"/>
-        </w:rPr>
-        <w:t xml:space="preserve"> </w:t>
-      </w:r>
-      <w:proofErr w:type="spellStart"/>
-      <w:r>
-        <w:rPr>
-          <w:rFonts w:ascii="DejaVu Sans Mono" w:hAnsi="DejaVu Sans Mono"/>
+      <w:proofErr w:type="spellStart"/>
+      <w:r>
+        <w:rPr>
+          <w:rFonts w:ascii="Aptos" w:hAnsi="Aptos"/>
         </w:rPr>
         <w:t>mark_locations</w:t>
       </w:r>
       <w:proofErr w:type="spellEnd"/>
       <w:r>
         <w:rPr>
-          <w:rFonts w:ascii="DejaVu Sans Mono" w:hAnsi="DejaVu Sans Mono"/>
-          <w:rtl/>
-        </w:rPr>
-        <w:t>روی نقشه نشان داده</w:t>
-      </w:r>
-      <w:r>
-        <w:rPr>
-          <w:rFonts w:ascii="Courier New" w:hAnsi="Courier New" w:hint="cs"/>
-          <w:rtl/>
-        </w:rPr>
-        <w:t>‌</w:t>
-      </w:r>
-      <w:r>
-        <w:rPr>
-          <w:rFonts w:ascii="DejaVu Sans Mono" w:hAnsi="DejaVu Sans Mono" w:hint="cs"/>
-          <w:rtl/>
-        </w:rPr>
-        <w:t>خواهد</w:t>
-      </w:r>
-      <w:r>
-        <w:rPr>
-          <w:rFonts w:ascii="DejaVu Sans Mono" w:hAnsi="DejaVu Sans Mono"/>
-          <w:rtl/>
-        </w:rPr>
-        <w:t xml:space="preserve"> </w:t>
-      </w:r>
-      <w:r>
-        <w:rPr>
-          <w:rFonts w:ascii="DejaVu Sans Mono" w:hAnsi="DejaVu Sans Mono" w:hint="cs"/>
-          <w:rtl/>
-        </w:rPr>
-        <w:t>شد</w:t>
-      </w:r>
-      <w:r>
-        <w:rPr>
-          <w:rFonts w:ascii="DejaVu Sans Mono" w:hAnsi="DejaVu Sans Mono"/>
-          <w:rtl/>
-        </w:rPr>
-        <w:t>.</w:t>
+          <w:rFonts w:ascii="Aptos" w:hAnsi="Aptos"/>
+          <w:rtl/>
+        </w:rPr>
+        <w:t>روی نقشه نشان داده‌خواهد شد.</w:t>
       </w:r>
     </w:p>
     <w:p>
       <w:pPr>
         <w:bidi w:val="0"/>
         <w:rPr>
-          <w:rFonts w:ascii="DejaVu Sans Mono" w:hAnsi="DejaVu Sans Mono"/>
+          <w:rFonts w:ascii="Aptos" w:hAnsi="Aptos"/>
           <w:rtl/>
         </w:rPr>
       </w:pPr>
       <w:r>
         <w:rPr>
-          <w:rFonts w:ascii="DejaVu Sans Mono" w:hAnsi="DejaVu Sans Mono"/>
+          <w:rFonts w:ascii="Aptos" w:hAnsi="Aptos"/>
           <w:rtl/>
         </w:rPr>
         <w:br w:type="page"/>
@@ -13442,7 +11709,7 @@
           <w:szCs w:val="28"/>
         </w:rPr>
       </w:pPr>
-      <w:bookmarkStart w:id="11" w:name="_Toc156699071"/>
+      <w:bookmarkStart w:id="11" w:name="_Toc156758650"/>
       <w:r>
         <w:rPr>
           <w:rFonts w:ascii="Vazirmatn ExtraBold" w:hAnsi="Vazirmatn ExtraBold" w:cs="Vazirmatn ExtraBold"/>
@@ -13563,7 +11830,7 @@
           <w:rtl/>
         </w:rPr>
       </w:pPr>
-      <w:bookmarkStart w:id="12" w:name="_Toc156699072"/>
+      <w:bookmarkStart w:id="12" w:name="_Toc156758651"/>
       <w:r>
         <w:rPr>
           <w:rFonts w:ascii="Vazirmatn ExtraBold" w:hAnsi="Vazirmatn ExtraBold" w:cs="Vazirmatn ExtraBold"/>
@@ -14500,8 +12767,11 @@
     <w:autoRedefine/>
     <w:uiPriority w:val="39"/>
     <w:unhideWhenUsed/>
-    <w:rsid w:val="007A4668"/>
+    <w:rsid w:val="00C660B7"/>
     <w:pPr>
+      <w:tabs>
+        <w:tab w:val="right" w:leader="dot" w:pos="9350"/>
+      </w:tabs>
       <w:spacing w:after="100"/>
     </w:pPr>
   </w:style>

</xml_diff>